<commit_message>
i	added contact info
</commit_message>
<xml_diff>
--- a/XSEDE/xsede-uc-fed-interop.docx
+++ b/XSEDE/xsede-uc-fed-interop.docx
@@ -92,7 +92,7 @@
                     <a:blip r:embed="rId12">
                       <a:extLst>
                         <a:ext uri="{28A0092B-C50C-407E-A947-70E740481C1C}">
-                          <a14:useLocalDpi xmlns="" xmlns:wpc="http://schemas.microsoft.com/office/word/2010/wordprocessingCanvas" xmlns:mc="http://schemas.openxmlformats.org/markup-compatibility/2006" xmlns:o="urn:schemas-microsoft-com:office:office" xmlns:r="http://schemas.openxmlformats.org/officeDocument/2006/relationships" xmlns:m="http://schemas.openxmlformats.org/officeDocument/2006/math" xmlns:v="urn:schemas-microsoft-com:vml" xmlns:wp14="http://schemas.microsoft.com/office/word/2010/wordprocessingDrawing" xmlns:wp="http://schemas.openxmlformats.org/drawingml/2006/wordprocessingDrawing" xmlns:w10="urn:schemas-microsoft-com:office:word" xmlns:w="http://schemas.openxmlformats.org/wordprocessingml/2006/main" xmlns:w14="http://schemas.microsoft.com/office/word/2010/wordml" xmlns:wpg="http://schemas.microsoft.com/office/word/2010/wordprocessingGroup" xmlns:wpi="http://schemas.microsoft.com/office/word/2010/wordprocessingInk" xmlns:wne="http://schemas.microsoft.com/office/word/2006/wordml" xmlns:wps="http://schemas.microsoft.com/office/word/2010/wordprocessingShape" xmlns:a="http://schemas.openxmlformats.org/drawingml/2006/main" xmlns:pic="http://schemas.openxmlformats.org/drawingml/2006/picture" xmlns:a14="http://schemas.microsoft.com/office/drawing/2010/main" xmlns:ve="http://schemas.openxmlformats.org/markup-compatibility/2006" xmlns:mo="http://schemas.microsoft.com/office/mac/office/2008/main" xmlns:mv="urn:schemas-microsoft-com:mac:vml" val="0"/>
+                          <a14:useLocalDpi xmlns:mv="urn:schemas-microsoft-com:mac:vml" xmlns:mo="http://schemas.microsoft.com/office/mac/office/2008/main" xmlns:ve="http://schemas.openxmlformats.org/markup-compatibility/2006" xmlns:a14="http://schemas.microsoft.com/office/drawing/2010/main" xmlns:pic="http://schemas.openxmlformats.org/drawingml/2006/picture" xmlns:a="http://schemas.openxmlformats.org/drawingml/2006/main" xmlns:wps="http://schemas.microsoft.com/office/word/2010/wordprocessingShape" xmlns:wne="http://schemas.microsoft.com/office/word/2006/wordml" xmlns:wpi="http://schemas.microsoft.com/office/word/2010/wordprocessingInk" xmlns:wpg="http://schemas.microsoft.com/office/word/2010/wordprocessingGroup" xmlns:w14="http://schemas.microsoft.com/office/word/2010/wordml" xmlns:w="http://schemas.openxmlformats.org/wordprocessingml/2006/main" xmlns:w10="urn:schemas-microsoft-com:office:word" xmlns:wp="http://schemas.openxmlformats.org/drawingml/2006/wordprocessingDrawing" xmlns:wp14="http://schemas.microsoft.com/office/word/2010/wordprocessingDrawing" xmlns:v="urn:schemas-microsoft-com:vml" xmlns:m="http://schemas.openxmlformats.org/officeDocument/2006/math" xmlns:r="http://schemas.openxmlformats.org/officeDocument/2006/relationships" xmlns:o="urn:schemas-microsoft-com:office:office" xmlns:mc="http://schemas.openxmlformats.org/markup-compatibility/2006" xmlns:wpc="http://schemas.microsoft.com/office/word/2010/wordprocessingCanvas" xmlns="" val="0"/>
                         </a:ext>
                       </a:extLst>
                     </a:blip>
@@ -461,20 +461,71 @@
       </w:pPr>
     </w:p>
     <w:p>
+      <w:proofErr w:type="spellStart"/>
       <w:r>
-        <w:t>Altaf Hossain, PSC altaf@psc.edu</w:t>
+        <w:t>Altaf</w:t>
+      </w:r>
+      <w:proofErr w:type="spellEnd"/>
+      <w:r>
+        <w:t xml:space="preserve"> </w:t>
+      </w:r>
+      <w:proofErr w:type="spellStart"/>
+      <w:r>
+        <w:t>Hossain</w:t>
+      </w:r>
+      <w:proofErr w:type="spellEnd"/>
+      <w:r>
+        <w:t xml:space="preserve">, PSC </w:t>
+      </w:r>
+      <w:hyperlink r:id="rId14" w:history="1">
+        <w:r>
+          <w:rPr>
+            <w:rStyle w:val="Hyperlink"/>
+          </w:rPr>
+          <w:t>altaf@psc.edu</w:t>
+        </w:r>
+      </w:hyperlink>
+    </w:p>
+    <w:p>
+      <w:proofErr w:type="spellStart"/>
+      <w:r>
+        <w:t>Shantenu</w:t>
+      </w:r>
+      <w:proofErr w:type="spellEnd"/>
+      <w:r>
+        <w:t xml:space="preserve"> </w:t>
+      </w:r>
+      <w:proofErr w:type="spellStart"/>
+      <w:r>
+        <w:t>Jha</w:t>
+      </w:r>
+      <w:proofErr w:type="spellEnd"/>
+      <w:r>
+        <w:t>, Ole Weidner</w:t>
       </w:r>
     </w:p>
     <w:p>
+      <w:hyperlink r:id="rId15" w:history="1">
+        <w:r>
+          <w:rPr>
+            <w:rStyle w:val="Hyperlink"/>
+          </w:rPr>
+          <w:t>Shantenu.jha@rutgers.edu</w:t>
+        </w:r>
+      </w:hyperlink>
       <w:r>
-        <w:t>Shantenu Jha, Ole Weidner</w:t>
+        <w:t>Ole.weidner@rutgers.edu RADICAL, Rutgers University</w:t>
       </w:r>
     </w:p>
-    <w:p>
-      <w:r>
-        <w:t>RADICAL, Rutgers University</w:t>
-      </w:r>
-    </w:p>
+    <w:p/>
+    <w:p/>
+    <w:p/>
+    <w:p/>
+    <w:p/>
+    <w:p/>
+    <w:p/>
+    <w:p/>
+    <w:p/>
     <w:p/>
     <w:p/>
     <w:p/>
@@ -823,6 +874,7 @@
                 <w:color w:val="auto"/>
               </w:rPr>
             </w:pPr>
+            <w:proofErr w:type="spellStart"/>
             <w:r>
               <w:rPr>
                 <w:rFonts w:asciiTheme="minorHAnsi" w:hAnsiTheme="minorHAnsi" w:cstheme="minorHAnsi"/>
@@ -830,6 +882,7 @@
               </w:rPr>
               <w:t>Sanielevici</w:t>
             </w:r>
+            <w:proofErr w:type="spellEnd"/>
           </w:p>
         </w:tc>
       </w:tr>
@@ -957,6 +1010,7 @@
                 <w:color w:val="auto"/>
               </w:rPr>
             </w:pPr>
+            <w:proofErr w:type="spellStart"/>
             <w:r>
               <w:rPr>
                 <w:rFonts w:asciiTheme="minorHAnsi" w:hAnsiTheme="minorHAnsi" w:cstheme="minorHAnsi"/>
@@ -964,6 +1018,7 @@
               </w:rPr>
               <w:t>Sanielevici</w:t>
             </w:r>
+            <w:proofErr w:type="spellEnd"/>
           </w:p>
         </w:tc>
       </w:tr>
@@ -1363,8 +1418,13 @@
       <w:r>
         <w:t xml:space="preserve">Malan and </w:t>
       </w:r>
+      <w:proofErr w:type="spellStart"/>
       <w:r>
-        <w:t>Bredemeyer white pape</w:t>
+        <w:t>Bredemeyer</w:t>
+      </w:r>
+      <w:proofErr w:type="spellEnd"/>
+      <w:r>
+        <w:t xml:space="preserve"> white pape</w:t>
       </w:r>
       <w:r>
         <w:t>r</w:t>
@@ -1868,17 +1928,41 @@
     <w:p>
       <w:bookmarkStart w:id="2" w:name="_Toc336520308"/>
       <w:r>
-        <w:t>Federation: The  aggregation of resources via common policies in allocation, accounting, authentication and identity management. Resources within a given “domain” are generally considered federated.  Resources between different domains are federated using different models.</w:t>
+        <w:t xml:space="preserve">Federation: </w:t>
+      </w:r>
+      <w:proofErr w:type="gramStart"/>
+      <w:r>
+        <w:t>The  aggregation</w:t>
+      </w:r>
+      <w:proofErr w:type="gramEnd"/>
+      <w:r>
+        <w:t xml:space="preserve"> of resources via common policies in allocation, accounting, authentication and identity management. Resources within a given “domain” are generally considered federated.  Resources between different domains are federated using different models.</w:t>
       </w:r>
     </w:p>
     <w:p>
       <w:r>
-        <w:t xml:space="preserve">Interoperation:  The ability to utilize  distinct heterogeneous resources  for a common application or user-defined goal. </w:t>
+        <w:t xml:space="preserve">Interoperation:  The ability to </w:t>
+      </w:r>
+      <w:proofErr w:type="gramStart"/>
+      <w:r>
+        <w:t>utilize  distinct</w:t>
+      </w:r>
+      <w:proofErr w:type="gramEnd"/>
+      <w:r>
+        <w:t xml:space="preserve"> heterogeneous resources  for a common application or user-defined goal. </w:t>
       </w:r>
     </w:p>
     <w:p>
       <w:r>
-        <w:t>Resources within XSEDE should be deemed to be already federated but are not a priori interoperable.</w:t>
+        <w:t xml:space="preserve">Resources within XSEDE </w:t>
+      </w:r>
+      <w:proofErr w:type="gramStart"/>
+      <w:r>
+        <w:t>should be deemed to be already federated</w:t>
+      </w:r>
+      <w:proofErr w:type="gramEnd"/>
+      <w:r>
+        <w:t xml:space="preserve"> but are not a priori interoperable.</w:t>
       </w:r>
     </w:p>
     <w:p>
@@ -1895,7 +1979,15 @@
     </w:p>
     <w:p>
       <w:r>
-        <w:t>&lt;using the template table above draft your use cases&gt;</w:t>
+        <w:t>&lt;</w:t>
+      </w:r>
+      <w:proofErr w:type="gramStart"/>
+      <w:r>
+        <w:t>using</w:t>
+      </w:r>
+      <w:proofErr w:type="gramEnd"/>
+      <w:r>
+        <w:t xml:space="preserve"> the template table above draft your use cases&gt;</w:t>
       </w:r>
     </w:p>
     <w:p/>
@@ -1922,9 +2014,9 @@
             <o:lock v:ext="edit" aspectratio="t"/>
           </v:shapetype>
           <v:shape id="_x0000_i1025" type="#_x0000_t75" style="width:347.35pt;height:238.65pt" o:ole="">
-            <v:imagedata r:id="rId14" o:title=""/>
+            <v:imagedata r:id="rId16" o:title=""/>
           </v:shape>
-          <o:OLEObject Type="Embed" ProgID="Visio.Drawing.11" ShapeID="_x0000_i1025" DrawAspect="Content" ObjectID="_1289888304" r:id="rId15"/>
+          <o:OLEObject Type="Embed" ProgID="Visio.Drawing.11" ShapeID="_x0000_i1025" DrawAspect="Content" ObjectID="_1289889035" r:id="rId17"/>
         </w:object>
       </w:r>
     </w:p>
@@ -1940,7 +2032,15 @@
         <w:t>AS IS: Currently the user is unable to use multiple resource</w:t>
       </w:r>
       <w:r>
-        <w:t>s on XSEDE in an uniform fashion. Where multiple resources are used, different access</w:t>
+        <w:t xml:space="preserve">s on XSEDE in </w:t>
+      </w:r>
+      <w:proofErr w:type="gramStart"/>
+      <w:r>
+        <w:t>an</w:t>
+      </w:r>
+      <w:proofErr w:type="gramEnd"/>
+      <w:r>
+        <w:t xml:space="preserve"> uniform fashion. Where multiple resources are used, different access</w:t>
       </w:r>
       <w:r>
         <w:t xml:space="preserve"> modes/mechanisms are employed or significant effort/laborious pre-arrangement is required. </w:t>
@@ -1982,13 +2082,26 @@
         <w:t xml:space="preserve">should be able to execute </w:t>
       </w:r>
       <w:r>
-        <w:t xml:space="preserve">tasks interoperably across different </w:t>
+        <w:t xml:space="preserve">tasks </w:t>
+      </w:r>
+      <w:proofErr w:type="spellStart"/>
+      <w:r>
+        <w:t>interoperably</w:t>
+      </w:r>
+      <w:proofErr w:type="spellEnd"/>
+      <w:r>
+        <w:t xml:space="preserve"> across different </w:t>
       </w:r>
       <w:r>
         <w:t xml:space="preserve">XSEDE </w:t>
       </w:r>
+      <w:proofErr w:type="gramStart"/>
       <w:r>
-        <w:t>resources which support differ</w:t>
+        <w:t>resources which</w:t>
+      </w:r>
+      <w:proofErr w:type="gramEnd"/>
+      <w:r>
+        <w:t xml:space="preserve"> support differ</w:t>
       </w:r>
       <w:r>
         <w:t>ent resource utilization models, as well as be able to utilize XSEDE resources in conjunction with OSG/EGI etc, without laborious manual pre-arrangement.</w:t>
@@ -2067,7 +2180,7 @@
           <w:rFonts w:asciiTheme="majorHAnsi" w:eastAsiaTheme="majorEastAsia" w:hAnsiTheme="majorHAnsi" w:cstheme="majorBidi"/>
           <w:noProof/>
         </w:rPr>
-        <w:t>4</w:t>
+        <w:t>3</w:t>
       </w:r>
     </w:fldSimple>
   </w:p>

</xml_diff>

<commit_message>
minor cosmetic changes a la Hossain
</commit_message>
<xml_diff>
--- a/XSEDE/xsede-uc-fed-interop.docx
+++ b/XSEDE/xsede-uc-fed-interop.docx
@@ -27,33 +27,18 @@
         <w:jc w:val="center"/>
       </w:pPr>
       <w:r>
-        <w:t>&lt;</w:t>
-      </w:r>
-      <w:r>
         <w:t xml:space="preserve">03 December </w:t>
       </w:r>
       <w:r>
         <w:t>2012</w:t>
       </w:r>
-      <w:r>
-        <w:t>&gt;</w:t>
-      </w:r>
     </w:p>
     <w:p>
       <w:pPr>
         <w:jc w:val="center"/>
       </w:pPr>
       <w:r>
-        <w:t xml:space="preserve">Version </w:t>
-      </w:r>
-      <w:r>
-        <w:t>&lt;</w:t>
-      </w:r>
-      <w:r>
-        <w:t>0.1</w:t>
-      </w:r>
-      <w:r>
-        <w:t>&gt;</w:t>
+        <w:t>Version 0.1</w:t>
       </w:r>
     </w:p>
     <w:p/>
@@ -92,7 +77,7 @@
                     <a:blip r:embed="rId12">
                       <a:extLst>
                         <a:ext uri="{28A0092B-C50C-407E-A947-70E740481C1C}">
-                          <a14:useLocalDpi xmlns:mv="urn:schemas-microsoft-com:mac:vml" xmlns:mo="http://schemas.microsoft.com/office/mac/office/2008/main" xmlns:ve="http://schemas.openxmlformats.org/markup-compatibility/2006" xmlns:a14="http://schemas.microsoft.com/office/drawing/2010/main" xmlns:pic="http://schemas.openxmlformats.org/drawingml/2006/picture" xmlns:a="http://schemas.openxmlformats.org/drawingml/2006/main" xmlns:wps="http://schemas.microsoft.com/office/word/2010/wordprocessingShape" xmlns:wne="http://schemas.microsoft.com/office/word/2006/wordml" xmlns:wpi="http://schemas.microsoft.com/office/word/2010/wordprocessingInk" xmlns:wpg="http://schemas.microsoft.com/office/word/2010/wordprocessingGroup" xmlns:w14="http://schemas.microsoft.com/office/word/2010/wordml" xmlns:w="http://schemas.openxmlformats.org/wordprocessingml/2006/main" xmlns:w10="urn:schemas-microsoft-com:office:word" xmlns:wp="http://schemas.openxmlformats.org/drawingml/2006/wordprocessingDrawing" xmlns:wp14="http://schemas.microsoft.com/office/word/2010/wordprocessingDrawing" xmlns:v="urn:schemas-microsoft-com:vml" xmlns:m="http://schemas.openxmlformats.org/officeDocument/2006/math" xmlns:r="http://schemas.openxmlformats.org/officeDocument/2006/relationships" xmlns:o="urn:schemas-microsoft-com:office:office" xmlns:mc="http://schemas.openxmlformats.org/markup-compatibility/2006" xmlns:wpc="http://schemas.microsoft.com/office/word/2010/wordprocessingCanvas" xmlns="" val="0"/>
+                          <a14:useLocalDpi xmlns="" xmlns:wpc="http://schemas.microsoft.com/office/word/2010/wordprocessingCanvas" xmlns:mc="http://schemas.openxmlformats.org/markup-compatibility/2006" xmlns:o="urn:schemas-microsoft-com:office:office" xmlns:r="http://schemas.openxmlformats.org/officeDocument/2006/relationships" xmlns:m="http://schemas.openxmlformats.org/officeDocument/2006/math" xmlns:v="urn:schemas-microsoft-com:vml" xmlns:wp14="http://schemas.microsoft.com/office/word/2010/wordprocessingDrawing" xmlns:wp="http://schemas.openxmlformats.org/drawingml/2006/wordprocessingDrawing" xmlns:w10="urn:schemas-microsoft-com:office:word" xmlns:w="http://schemas.openxmlformats.org/wordprocessingml/2006/main" xmlns:w14="http://schemas.microsoft.com/office/word/2010/wordml" xmlns:wpg="http://schemas.microsoft.com/office/word/2010/wordprocessingGroup" xmlns:wpi="http://schemas.microsoft.com/office/word/2010/wordprocessingInk" xmlns:wne="http://schemas.microsoft.com/office/word/2006/wordml" xmlns:wps="http://schemas.microsoft.com/office/word/2010/wordprocessingShape" xmlns:a="http://schemas.openxmlformats.org/drawingml/2006/main" xmlns:pic="http://schemas.openxmlformats.org/drawingml/2006/picture" xmlns:a14="http://schemas.microsoft.com/office/drawing/2010/main" xmlns:ve="http://schemas.openxmlformats.org/markup-compatibility/2006" xmlns:mo="http://schemas.microsoft.com/office/mac/office/2008/main" xmlns:mv="urn:schemas-microsoft-com:mac:vml" val="0"/>
                         </a:ext>
                       </a:extLst>
                     </a:blip>
@@ -503,6 +488,9 @@
       <w:r>
         <w:t>, Ole Weidner</w:t>
       </w:r>
+      <w:r>
+        <w:t>, Rutgers University</w:t>
+      </w:r>
     </w:p>
     <w:p>
       <w:hyperlink r:id="rId15" w:history="1">
@@ -513,9 +501,6 @@
           <w:t>Shantenu.jha@rutgers.edu</w:t>
         </w:r>
       </w:hyperlink>
-      <w:r>
-        <w:t>Ole.weidner@rutgers.edu RADICAL, Rutgers University</w:t>
-      </w:r>
     </w:p>
     <w:p/>
     <w:p/>
@@ -798,7 +783,7 @@
                 <w:rFonts w:asciiTheme="minorHAnsi" w:hAnsiTheme="minorHAnsi" w:cstheme="minorHAnsi"/>
                 <w:color w:val="auto"/>
               </w:rPr>
-              <w:t>09</w:t>
+              <w:t>12</w:t>
             </w:r>
             <w:r>
               <w:rPr>
@@ -812,7 +797,7 @@
                 <w:rFonts w:asciiTheme="minorHAnsi" w:hAnsiTheme="minorHAnsi" w:cstheme="minorHAnsi"/>
                 <w:color w:val="auto"/>
               </w:rPr>
-              <w:t>09</w:t>
+              <w:t>01</w:t>
             </w:r>
             <w:r>
               <w:rPr>
@@ -880,21 +865,28 @@
                 <w:rFonts w:asciiTheme="minorHAnsi" w:hAnsiTheme="minorHAnsi" w:cstheme="minorHAnsi"/>
                 <w:color w:val="auto"/>
               </w:rPr>
-              <w:t>Sanielevici</w:t>
+              <w:t>Jha</w:t>
             </w:r>
             <w:proofErr w:type="spellEnd"/>
+            <w:r>
+              <w:rPr>
+                <w:rFonts w:asciiTheme="minorHAnsi" w:hAnsiTheme="minorHAnsi" w:cstheme="minorHAnsi"/>
+                <w:color w:val="auto"/>
+              </w:rPr>
+              <w:t>, Weidner</w:t>
+            </w:r>
           </w:p>
         </w:tc>
       </w:tr>
       <w:tr>
         <w:tc>
           <w:tcPr>
-            <w:cnfStyle w:val="001000000000"/>
             <w:tcW w:w="3144" w:type="dxa"/>
           </w:tcPr>
           <w:p>
             <w:pPr>
               <w:pStyle w:val="List"/>
+              <w:cnfStyle w:val="001000000000"/>
               <w:rPr>
                 <w:rFonts w:asciiTheme="minorHAnsi" w:hAnsiTheme="minorHAnsi" w:cstheme="minorHAnsi"/>
                 <w:color w:val="auto"/>
@@ -905,7 +897,7 @@
                 <w:rFonts w:asciiTheme="minorHAnsi" w:hAnsiTheme="minorHAnsi" w:cstheme="minorHAnsi"/>
                 <w:color w:val="auto"/>
               </w:rPr>
-              <w:t>Draft 2 use cases based on feedback</w:t>
+              <w:t>Draft update on feedback</w:t>
             </w:r>
           </w:p>
         </w:tc>
@@ -916,7 +908,6 @@
           <w:p>
             <w:pPr>
               <w:pStyle w:val="List"/>
-              <w:cnfStyle w:val="000000000000"/>
               <w:rPr>
                 <w:rFonts w:asciiTheme="minorHAnsi" w:hAnsiTheme="minorHAnsi" w:cstheme="minorHAnsi"/>
                 <w:color w:val="auto"/>
@@ -938,7 +929,6 @@
           <w:p>
             <w:pPr>
               <w:pStyle w:val="List"/>
-              <w:cnfStyle w:val="000000000000"/>
               <w:rPr>
                 <w:rFonts w:asciiTheme="minorHAnsi" w:hAnsiTheme="minorHAnsi" w:cstheme="minorHAnsi"/>
                 <w:color w:val="auto"/>
@@ -949,7 +939,7 @@
                 <w:rFonts w:asciiTheme="minorHAnsi" w:hAnsiTheme="minorHAnsi" w:cstheme="minorHAnsi"/>
                 <w:color w:val="auto"/>
               </w:rPr>
-              <w:t>10/05/2012</w:t>
+              <w:t>12/04/2012</w:t>
             </w:r>
           </w:p>
         </w:tc>
@@ -961,7 +951,6 @@
             <w:pPr>
               <w:pStyle w:val="List"/>
               <w:jc w:val="left"/>
-              <w:cnfStyle w:val="000000000000"/>
               <w:rPr>
                 <w:rFonts w:asciiTheme="minorHAnsi" w:hAnsiTheme="minorHAnsi" w:cstheme="minorHAnsi"/>
                 <w:color w:val="auto"/>
@@ -986,7 +975,7 @@
                 <w:rFonts w:asciiTheme="minorHAnsi" w:hAnsiTheme="minorHAnsi" w:cstheme="minorHAnsi"/>
                 <w:color w:val="auto"/>
               </w:rPr>
-              <w:t>4</w:t>
+              <w:t>science</w:t>
             </w:r>
             <w:r>
               <w:rPr>
@@ -1004,7 +993,6 @@
           <w:p>
             <w:pPr>
               <w:pStyle w:val="List"/>
-              <w:cnfStyle w:val="000000000000"/>
               <w:rPr>
                 <w:rFonts w:asciiTheme="minorHAnsi" w:hAnsiTheme="minorHAnsi" w:cstheme="minorHAnsi"/>
                 <w:color w:val="auto"/>
@@ -1016,7 +1004,23 @@
                 <w:rFonts w:asciiTheme="minorHAnsi" w:hAnsiTheme="minorHAnsi" w:cstheme="minorHAnsi"/>
                 <w:color w:val="auto"/>
               </w:rPr>
-              <w:t>Sanielevici</w:t>
+              <w:t>Jha</w:t>
+            </w:r>
+            <w:proofErr w:type="spellEnd"/>
+            <w:r>
+              <w:rPr>
+                <w:rFonts w:asciiTheme="minorHAnsi" w:hAnsiTheme="minorHAnsi" w:cstheme="minorHAnsi"/>
+                <w:color w:val="auto"/>
+              </w:rPr>
+              <w:t xml:space="preserve">, Weidner, </w:t>
+            </w:r>
+            <w:proofErr w:type="spellStart"/>
+            <w:r>
+              <w:rPr>
+                <w:rFonts w:asciiTheme="minorHAnsi" w:hAnsiTheme="minorHAnsi" w:cstheme="minorHAnsi"/>
+                <w:color w:val="auto"/>
+              </w:rPr>
+              <w:t>Hossain</w:t>
             </w:r>
             <w:proofErr w:type="spellEnd"/>
           </w:p>
@@ -1977,19 +1981,6 @@
       </w:r>
       <w:bookmarkEnd w:id="2"/>
     </w:p>
-    <w:p>
-      <w:r>
-        <w:t>&lt;</w:t>
-      </w:r>
-      <w:proofErr w:type="gramStart"/>
-      <w:r>
-        <w:t>using</w:t>
-      </w:r>
-      <w:proofErr w:type="gramEnd"/>
-      <w:r>
-        <w:t xml:space="preserve"> the template table above draft your use cases&gt;</w:t>
-      </w:r>
-    </w:p>
     <w:p/>
     <w:p>
       <w:r>
@@ -2013,10 +2004,10 @@
             <v:path o:extrusionok="f" gradientshapeok="t" o:connecttype="rect"/>
             <o:lock v:ext="edit" aspectratio="t"/>
           </v:shapetype>
-          <v:shape id="_x0000_i1025" type="#_x0000_t75" style="width:347.35pt;height:238.65pt" o:ole="">
+          <v:shape id="_x0000_i1028" type="#_x0000_t75" style="width:347.35pt;height:238.65pt" o:ole="">
             <v:imagedata r:id="rId16" o:title=""/>
           </v:shape>
-          <o:OLEObject Type="Embed" ProgID="Visio.Drawing.11" ShapeID="_x0000_i1025" DrawAspect="Content" ObjectID="_1289889035" r:id="rId17"/>
+          <o:OLEObject Type="Embed" ProgID="Visio.Drawing.11" ShapeID="_x0000_i1028" DrawAspect="Content" ObjectID="_1289904026" r:id="rId17"/>
         </w:object>
       </w:r>
     </w:p>
@@ -2180,7 +2171,7 @@
           <w:rFonts w:asciiTheme="majorHAnsi" w:eastAsiaTheme="majorEastAsia" w:hAnsiTheme="majorHAnsi" w:cstheme="majorBidi"/>
           <w:noProof/>
         </w:rPr>
-        <w:t>3</w:t>
+        <w:t>2</w:t>
       </w:r>
     </w:fldSimple>
   </w:p>

</xml_diff>

<commit_message>
version sent to JP, Lifka and Altaf 	for XSEDE meeting
</commit_message>
<xml_diff>
--- a/XSEDE/xsede-uc-fed-interop.docx
+++ b/XSEDE/xsede-uc-fed-interop.docx
@@ -27,7 +27,10 @@
         <w:jc w:val="center"/>
       </w:pPr>
       <w:r>
-        <w:t xml:space="preserve">03 December </w:t>
+        <w:t>04</w:t>
+      </w:r>
+      <w:r>
+        <w:t xml:space="preserve"> December </w:t>
       </w:r>
       <w:r>
         <w:t>2012</w:t>
@@ -38,7 +41,7 @@
         <w:jc w:val="center"/>
       </w:pPr>
       <w:r>
-        <w:t>Version 0.1</w:t>
+        <w:t>Version 0.2</w:t>
       </w:r>
     </w:p>
     <w:p/>
@@ -2396,7 +2399,7 @@
           <w:rFonts w:asciiTheme="majorHAnsi" w:eastAsiaTheme="majorEastAsia" w:hAnsiTheme="majorHAnsi" w:cstheme="majorBidi"/>
           <w:noProof/>
         </w:rPr>
-        <w:t>6</w:t>
+        <w:t>1</w:t>
       </w:r>
     </w:fldSimple>
   </w:p>

</xml_diff>

<commit_message>
minor changes and comment in response to Ole's comment.
</commit_message>
<xml_diff>
--- a/XSEDE/xsede-uc-fed-interop.docx
+++ b/XSEDE/xsede-uc-fed-interop.docx
@@ -1,6 +1,6 @@
 
 <file path=word/document.xml><?xml version="1.0" encoding="utf-8"?>
-<w:document xmlns:wpc="http://schemas.microsoft.com/office/word/2010/wordprocessingCanvas" xmlns:mo="http://schemas.microsoft.com/office/mac/office/2008/main" xmlns:mc="http://schemas.openxmlformats.org/markup-compatibility/2006" xmlns:mv="urn:schemas-microsoft-com:mac:vml" xmlns:o="urn:schemas-microsoft-com:office:office" xmlns:r="http://schemas.openxmlformats.org/officeDocument/2006/relationships" xmlns:m="http://schemas.openxmlformats.org/officeDocument/2006/math" xmlns:v="urn:schemas-microsoft-com:vml" xmlns:wp14="http://schemas.microsoft.com/office/word/2010/wordprocessingDrawing" xmlns:wp="http://schemas.openxmlformats.org/drawingml/2006/wordprocessingDrawing" xmlns:w10="urn:schemas-microsoft-com:office:word" xmlns:w="http://schemas.openxmlformats.org/wordprocessingml/2006/main" xmlns:w14="http://schemas.microsoft.com/office/word/2010/wordml" xmlns:wpg="http://schemas.microsoft.com/office/word/2010/wordprocessingGroup" xmlns:wpi="http://schemas.microsoft.com/office/word/2010/wordprocessingInk" xmlns:wne="http://schemas.microsoft.com/office/word/2006/wordml" xmlns:wps="http://schemas.microsoft.com/office/word/2010/wordprocessingShape" mc:Ignorable="w14 wp14">
+<w:document xmlns:mv="urn:schemas-microsoft-com:mac:vml" xmlns:mo="http://schemas.microsoft.com/office/mac/office/2008/main" xmlns:ve="http://schemas.openxmlformats.org/markup-compatibility/2006" xmlns:o="urn:schemas-microsoft-com:office:office" xmlns:r="http://schemas.openxmlformats.org/officeDocument/2006/relationships" xmlns:m="http://schemas.openxmlformats.org/officeDocument/2006/math" xmlns:v="urn:schemas-microsoft-com:vml" xmlns:w10="urn:schemas-microsoft-com:office:word" xmlns:w="http://schemas.openxmlformats.org/wordprocessingml/2006/main" xmlns:wne="http://schemas.microsoft.com/office/word/2006/wordml" xmlns:wp="http://schemas.openxmlformats.org/drawingml/2006/wordprocessingDrawing">
   <w:body>
     <w:p>
       <w:pPr>
@@ -60,7 +60,7 @@
           <w:noProof/>
         </w:rPr>
         <w:drawing>
-          <wp:anchor distT="0" distB="0" distL="114300" distR="114300" simplePos="0" relativeHeight="251658240" behindDoc="0" locked="0" layoutInCell="1" allowOverlap="1" wp14:anchorId="0B5104A7" wp14:editId="3E2C3F9B">
+          <wp:anchor distT="0" distB="0" distL="114300" distR="114300" simplePos="0" relativeHeight="251658240" behindDoc="0" locked="0" layoutInCell="1" allowOverlap="1">
             <wp:simplePos x="0" y="0"/>
             <wp:positionH relativeFrom="margin">
               <wp:align>center</wp:align>
@@ -85,10 +85,10 @@
                     </pic:cNvPicPr>
                   </pic:nvPicPr>
                   <pic:blipFill>
-                    <a:blip r:embed="rId13">
+                    <a:blip r:embed="rId12">
                       <a:extLst>
                         <a:ext uri="{28A0092B-C50C-407E-A947-70E740481C1C}">
-                          <a14:useLocalDpi xmlns:a14="http://schemas.microsoft.com/office/drawing/2010/main" val="0"/>
+                          <a14:useLocalDpi xmlns:a14="http://schemas.microsoft.com/office/drawing/2010/main" xmlns:pic="http://schemas.openxmlformats.org/drawingml/2006/picture" xmlns:a="http://schemas.openxmlformats.org/drawingml/2006/main" xmlns:wps="http://schemas.microsoft.com/office/word/2010/wordprocessingShape" xmlns:wne="http://schemas.microsoft.com/office/word/2006/wordml" xmlns:wpi="http://schemas.microsoft.com/office/word/2010/wordprocessingInk" xmlns:wpg="http://schemas.microsoft.com/office/word/2010/wordprocessingGroup" xmlns:w14="http://schemas.microsoft.com/office/word/2010/wordml" xmlns:w="http://schemas.openxmlformats.org/wordprocessingml/2006/main" xmlns:w10="urn:schemas-microsoft-com:office:word" xmlns:wp="http://schemas.openxmlformats.org/drawingml/2006/wordprocessingDrawing" xmlns:wp14="http://schemas.microsoft.com/office/word/2010/wordprocessingDrawing" xmlns:v="urn:schemas-microsoft-com:vml" xmlns:m="http://schemas.openxmlformats.org/officeDocument/2006/math" xmlns:r="http://schemas.openxmlformats.org/officeDocument/2006/relationships" xmlns:o="urn:schemas-microsoft-com:office:office" xmlns:mv="urn:schemas-microsoft-com:mac:vml" xmlns:mc="http://schemas.openxmlformats.org/markup-compatibility/2006" xmlns:mo="http://schemas.microsoft.com/office/mac/office/2008/main" xmlns:wpc="http://schemas.microsoft.com/office/word/2010/wordprocessingCanvas" xmlns="" val="0"/>
                         </a:ext>
                       </a:extLst>
                     </a:blip>
@@ -219,7 +219,6 @@
             <w:r>
               <w:rPr>
                 <w:noProof/>
-                <w:webHidden/>
               </w:rPr>
             </w:r>
             <w:r>
@@ -305,7 +304,6 @@
             <w:r>
               <w:rPr>
                 <w:noProof/>
-                <w:webHidden/>
               </w:rPr>
             </w:r>
             <w:r>
@@ -391,7 +389,6 @@
             <w:r>
               <w:rPr>
                 <w:noProof/>
-                <w:webHidden/>
               </w:rPr>
             </w:r>
             <w:r>
@@ -439,7 +436,6 @@
       </w:pPr>
       <w:bookmarkStart w:id="0" w:name="_Toc336520306"/>
       <w:r>
-        <w:lastRenderedPageBreak/>
         <w:t>Document History</w:t>
       </w:r>
       <w:bookmarkEnd w:id="0"/>
@@ -452,11 +448,10 @@
     <w:p>
       <w:pPr>
         <w:sectPr>
-          <w:footerReference w:type="default" r:id="rId14"/>
+          <w:footerReference w:type="default" r:id="rId13"/>
           <w:pgSz w:w="12240" w:h="15840"/>
-          <w:pgMar w:top="1440" w:right="1440" w:bottom="1440" w:left="1440" w:header="720" w:footer="720" w:gutter="0"/>
+          <w:pgMar w:top="1440" w:right="1440" w:bottom="1440" w:left="1440" w:gutter="0"/>
           <w:pgNumType w:start="1"/>
-          <w:cols w:space="720"/>
           <w:docGrid w:linePitch="360"/>
         </w:sectPr>
       </w:pPr>
@@ -464,7 +459,6 @@
     <w:p>
       <w:proofErr w:type="spellStart"/>
       <w:r>
-        <w:lastRenderedPageBreak/>
         <w:t>Altaf</w:t>
       </w:r>
       <w:proofErr w:type="spellEnd"/>
@@ -485,7 +479,7 @@
       <w:r>
         <w:br/>
       </w:r>
-      <w:hyperlink r:id="rId15" w:history="1">
+      <w:hyperlink r:id="rId14" w:history="1">
         <w:r>
           <w:rPr>
             <w:rStyle w:val="Hyperlink"/>
@@ -497,7 +491,6 @@
     <w:p>
       <w:proofErr w:type="spellStart"/>
       <w:r>
-        <w:lastRenderedPageBreak/>
         <w:t>Shantenu</w:t>
       </w:r>
       <w:proofErr w:type="spellEnd"/>
@@ -519,7 +512,7 @@
       <w:r>
         <w:br/>
       </w:r>
-      <w:hyperlink r:id="rId16" w:history="1">
+      <w:hyperlink r:id="rId15" w:history="1">
         <w:r>
           <w:rPr>
             <w:rStyle w:val="Hyperlink"/>
@@ -536,7 +529,6 @@
     </w:p>
     <w:p>
       <w:r>
-        <w:lastRenderedPageBreak/>
         <w:t>Ole Weidner</w:t>
       </w:r>
       <w:r>
@@ -546,7 +538,7 @@
       <w:r>
         <w:br/>
       </w:r>
-      <w:hyperlink r:id="rId17" w:history="1">
+      <w:hyperlink r:id="rId16" w:history="1">
         <w:r>
           <w:rPr>
             <w:rStyle w:val="Hyperlink"/>
@@ -563,9 +555,9 @@
         <w:sectPr>
           <w:type w:val="continuous"/>
           <w:pgSz w:w="12240" w:h="15840"/>
-          <w:pgMar w:top="1440" w:right="1440" w:bottom="1440" w:left="1440" w:header="720" w:footer="720" w:gutter="0"/>
+          <w:pgMar w:top="1440" w:right="1440" w:bottom="1440" w:left="1440" w:gutter="0"/>
           <w:pgNumType w:start="1"/>
-          <w:cols w:num="3" w:space="720"/>
+          <w:cols w:num="3"/>
           <w:docGrid w:linePitch="360"/>
         </w:sectPr>
       </w:pPr>
@@ -581,7 +573,7 @@
           <w:insideH w:val="single" w:sz="6" w:space="0" w:color="4F81BD" w:themeColor="accent1"/>
           <w:insideV w:val="single" w:sz="6" w:space="0" w:color="4F81BD" w:themeColor="accent1"/>
         </w:tblBorders>
-        <w:tblLook w:val="04A0" w:firstRow="1" w:lastRow="0" w:firstColumn="1" w:lastColumn="0" w:noHBand="0" w:noVBand="1"/>
+        <w:tblLook w:val="04A0"/>
       </w:tblPr>
       <w:tblGrid>
         <w:gridCol w:w="3144"/>
@@ -592,11 +584,11 @@
       </w:tblGrid>
       <w:tr>
         <w:trPr>
-          <w:cnfStyle w:val="100000000000" w:firstRow="1" w:lastRow="0" w:firstColumn="0" w:lastColumn="0" w:oddVBand="0" w:evenVBand="0" w:oddHBand="0" w:evenHBand="0" w:firstRowFirstColumn="0" w:firstRowLastColumn="0" w:lastRowFirstColumn="0" w:lastRowLastColumn="0"/>
+          <w:cnfStyle w:val="100000000000"/>
         </w:trPr>
         <w:tc>
           <w:tcPr>
-            <w:cnfStyle w:val="001000000000" w:firstRow="0" w:lastRow="0" w:firstColumn="1" w:lastColumn="0" w:oddVBand="0" w:evenVBand="0" w:oddHBand="0" w:evenHBand="0" w:firstRowFirstColumn="0" w:firstRowLastColumn="0" w:lastRowFirstColumn="0" w:lastRowLastColumn="0"/>
+            <w:cnfStyle w:val="001000000000"/>
             <w:tcW w:w="3144" w:type="dxa"/>
             <w:tcBorders>
               <w:top w:val="none" w:sz="0" w:space="0" w:color="auto"/>
@@ -631,7 +623,7 @@
           <w:p>
             <w:pPr>
               <w:pStyle w:val="List"/>
-              <w:cnfStyle w:val="100000000000" w:firstRow="1" w:lastRow="0" w:firstColumn="0" w:lastColumn="0" w:oddVBand="0" w:evenVBand="0" w:oddHBand="0" w:evenHBand="0" w:firstRowFirstColumn="0" w:firstRowLastColumn="0" w:lastRowFirstColumn="0" w:lastRowLastColumn="0"/>
+              <w:cnfStyle w:val="100000000000"/>
               <w:rPr>
                 <w:rFonts w:asciiTheme="minorHAnsi" w:hAnsiTheme="minorHAnsi" w:cstheme="minorHAnsi"/>
                 <w:b w:val="0"/>
@@ -661,7 +653,7 @@
           <w:p>
             <w:pPr>
               <w:pStyle w:val="List"/>
-              <w:cnfStyle w:val="100000000000" w:firstRow="1" w:lastRow="0" w:firstColumn="0" w:lastColumn="0" w:oddVBand="0" w:evenVBand="0" w:oddHBand="0" w:evenHBand="0" w:firstRowFirstColumn="0" w:firstRowLastColumn="0" w:lastRowFirstColumn="0" w:lastRowLastColumn="0"/>
+              <w:cnfStyle w:val="100000000000"/>
               <w:rPr>
                 <w:rFonts w:asciiTheme="minorHAnsi" w:hAnsiTheme="minorHAnsi" w:cstheme="minorHAnsi"/>
                 <w:b w:val="0"/>
@@ -691,7 +683,7 @@
           <w:p>
             <w:pPr>
               <w:pStyle w:val="List"/>
-              <w:cnfStyle w:val="100000000000" w:firstRow="1" w:lastRow="0" w:firstColumn="0" w:lastColumn="0" w:oddVBand="0" w:evenVBand="0" w:oddHBand="0" w:evenHBand="0" w:firstRowFirstColumn="0" w:firstRowLastColumn="0" w:lastRowFirstColumn="0" w:lastRowLastColumn="0"/>
+              <w:cnfStyle w:val="100000000000"/>
               <w:rPr>
                 <w:rFonts w:asciiTheme="minorHAnsi" w:hAnsiTheme="minorHAnsi" w:cstheme="minorHAnsi"/>
                 <w:b w:val="0"/>
@@ -721,7 +713,7 @@
           <w:p>
             <w:pPr>
               <w:pStyle w:val="List"/>
-              <w:cnfStyle w:val="100000000000" w:firstRow="1" w:lastRow="0" w:firstColumn="0" w:lastColumn="0" w:oddVBand="0" w:evenVBand="0" w:oddHBand="0" w:evenHBand="0" w:firstRowFirstColumn="0" w:firstRowLastColumn="0" w:lastRowFirstColumn="0" w:lastRowLastColumn="0"/>
+              <w:cnfStyle w:val="100000000000"/>
               <w:rPr>
                 <w:rFonts w:asciiTheme="minorHAnsi" w:hAnsiTheme="minorHAnsi" w:cstheme="minorHAnsi"/>
                 <w:b w:val="0"/>
@@ -740,11 +732,11 @@
       </w:tr>
       <w:tr>
         <w:trPr>
-          <w:cnfStyle w:val="000000100000" w:firstRow="0" w:lastRow="0" w:firstColumn="0" w:lastColumn="0" w:oddVBand="0" w:evenVBand="0" w:oddHBand="1" w:evenHBand="0" w:firstRowFirstColumn="0" w:firstRowLastColumn="0" w:lastRowFirstColumn="0" w:lastRowLastColumn="0"/>
+          <w:cnfStyle w:val="000000100000"/>
         </w:trPr>
         <w:tc>
           <w:tcPr>
-            <w:cnfStyle w:val="001000000000" w:firstRow="0" w:lastRow="0" w:firstColumn="1" w:lastColumn="0" w:oddVBand="0" w:evenVBand="0" w:oddHBand="0" w:evenHBand="0" w:firstRowFirstColumn="0" w:firstRowLastColumn="0" w:lastRowFirstColumn="0" w:lastRowLastColumn="0"/>
+            <w:cnfStyle w:val="001000000000"/>
             <w:tcW w:w="3144" w:type="dxa"/>
             <w:tcBorders>
               <w:left w:val="none" w:sz="0" w:space="0" w:color="auto"/>
@@ -779,7 +771,7 @@
           <w:p>
             <w:pPr>
               <w:pStyle w:val="List"/>
-              <w:cnfStyle w:val="000000100000" w:firstRow="0" w:lastRow="0" w:firstColumn="0" w:lastColumn="0" w:oddVBand="0" w:evenVBand="0" w:oddHBand="1" w:evenHBand="0" w:firstRowFirstColumn="0" w:firstRowLastColumn="0" w:lastRowFirstColumn="0" w:lastRowLastColumn="0"/>
+              <w:cnfStyle w:val="000000100000"/>
               <w:rPr>
                 <w:rFonts w:asciiTheme="minorHAnsi" w:hAnsiTheme="minorHAnsi" w:cstheme="minorHAnsi"/>
                 <w:color w:val="auto"/>
@@ -805,7 +797,7 @@
           <w:p>
             <w:pPr>
               <w:pStyle w:val="List"/>
-              <w:cnfStyle w:val="000000100000" w:firstRow="0" w:lastRow="0" w:firstColumn="0" w:lastColumn="0" w:oddVBand="0" w:evenVBand="0" w:oddHBand="1" w:evenHBand="0" w:firstRowFirstColumn="0" w:firstRowLastColumn="0" w:lastRowFirstColumn="0" w:lastRowLastColumn="0"/>
+              <w:cnfStyle w:val="000000100000"/>
               <w:rPr>
                 <w:rFonts w:asciiTheme="minorHAnsi" w:hAnsiTheme="minorHAnsi" w:cstheme="minorHAnsi"/>
                 <w:color w:val="auto"/>
@@ -860,7 +852,7 @@
             <w:pPr>
               <w:pStyle w:val="List"/>
               <w:jc w:val="left"/>
-              <w:cnfStyle w:val="000000100000" w:firstRow="0" w:lastRow="0" w:firstColumn="0" w:lastColumn="0" w:oddVBand="0" w:evenVBand="0" w:oddHBand="1" w:evenHBand="0" w:firstRowFirstColumn="0" w:firstRowLastColumn="0" w:lastRowFirstColumn="0" w:lastRowLastColumn="0"/>
+              <w:cnfStyle w:val="000000100000"/>
               <w:rPr>
                 <w:rFonts w:asciiTheme="minorHAnsi" w:hAnsiTheme="minorHAnsi" w:cstheme="minorHAnsi"/>
                 <w:color w:val="auto"/>
@@ -886,7 +878,7 @@
           <w:p>
             <w:pPr>
               <w:pStyle w:val="List"/>
-              <w:cnfStyle w:val="000000100000" w:firstRow="0" w:lastRow="0" w:firstColumn="0" w:lastColumn="0" w:oddVBand="0" w:evenVBand="0" w:oddHBand="1" w:evenHBand="0" w:firstRowFirstColumn="0" w:firstRowLastColumn="0" w:lastRowFirstColumn="0" w:lastRowLastColumn="0"/>
+              <w:cnfStyle w:val="000000100000"/>
               <w:rPr>
                 <w:rFonts w:asciiTheme="minorHAnsi" w:hAnsiTheme="minorHAnsi" w:cstheme="minorHAnsi"/>
                 <w:color w:val="auto"/>
@@ -905,7 +897,7 @@
       <w:tr>
         <w:tc>
           <w:tcPr>
-            <w:cnfStyle w:val="001000000000" w:firstRow="0" w:lastRow="0" w:firstColumn="1" w:lastColumn="0" w:oddVBand="0" w:evenVBand="0" w:oddHBand="0" w:evenHBand="0" w:firstRowFirstColumn="0" w:firstRowLastColumn="0" w:lastRowFirstColumn="0" w:lastRowLastColumn="0"/>
+            <w:cnfStyle w:val="001000000000"/>
             <w:tcW w:w="3144" w:type="dxa"/>
           </w:tcPr>
           <w:p>
@@ -932,7 +924,7 @@
           <w:p>
             <w:pPr>
               <w:pStyle w:val="List"/>
-              <w:cnfStyle w:val="000000000000" w:firstRow="0" w:lastRow="0" w:firstColumn="0" w:lastColumn="0" w:oddVBand="0" w:evenVBand="0" w:oddHBand="0" w:evenHBand="0" w:firstRowFirstColumn="0" w:firstRowLastColumn="0" w:lastRowFirstColumn="0" w:lastRowLastColumn="0"/>
+              <w:cnfStyle w:val="000000000000"/>
               <w:rPr>
                 <w:rFonts w:asciiTheme="minorHAnsi" w:hAnsiTheme="minorHAnsi" w:cstheme="minorHAnsi"/>
                 <w:color w:val="auto"/>
@@ -954,7 +946,7 @@
           <w:p>
             <w:pPr>
               <w:pStyle w:val="List"/>
-              <w:cnfStyle w:val="000000000000" w:firstRow="0" w:lastRow="0" w:firstColumn="0" w:lastColumn="0" w:oddVBand="0" w:evenVBand="0" w:oddHBand="0" w:evenHBand="0" w:firstRowFirstColumn="0" w:firstRowLastColumn="0" w:lastRowFirstColumn="0" w:lastRowLastColumn="0"/>
+              <w:cnfStyle w:val="000000000000"/>
               <w:rPr>
                 <w:rFonts w:asciiTheme="minorHAnsi" w:hAnsiTheme="minorHAnsi" w:cstheme="minorHAnsi"/>
                 <w:color w:val="auto"/>
@@ -977,7 +969,7 @@
             <w:pPr>
               <w:pStyle w:val="List"/>
               <w:jc w:val="left"/>
-              <w:cnfStyle w:val="000000000000" w:firstRow="0" w:lastRow="0" w:firstColumn="0" w:lastColumn="0" w:oddVBand="0" w:evenVBand="0" w:oddHBand="0" w:evenHBand="0" w:firstRowFirstColumn="0" w:firstRowLastColumn="0" w:lastRowFirstColumn="0" w:lastRowLastColumn="0"/>
+              <w:cnfStyle w:val="000000000000"/>
               <w:rPr>
                 <w:rFonts w:asciiTheme="minorHAnsi" w:hAnsiTheme="minorHAnsi" w:cstheme="minorHAnsi"/>
                 <w:color w:val="auto"/>
@@ -1020,7 +1012,7 @@
           <w:p>
             <w:pPr>
               <w:pStyle w:val="List"/>
-              <w:cnfStyle w:val="000000000000" w:firstRow="0" w:lastRow="0" w:firstColumn="0" w:lastColumn="0" w:oddVBand="0" w:evenVBand="0" w:oddHBand="0" w:evenHBand="0" w:firstRowFirstColumn="0" w:firstRowLastColumn="0" w:lastRowFirstColumn="0" w:lastRowLastColumn="0"/>
+              <w:cnfStyle w:val="000000000000"/>
               <w:rPr>
                 <w:rFonts w:asciiTheme="minorHAnsi" w:hAnsiTheme="minorHAnsi" w:cstheme="minorHAnsi"/>
                 <w:color w:val="auto"/>
@@ -1038,11 +1030,11 @@
       </w:tr>
       <w:tr>
         <w:trPr>
-          <w:cnfStyle w:val="000000100000" w:firstRow="0" w:lastRow="0" w:firstColumn="0" w:lastColumn="0" w:oddVBand="0" w:evenVBand="0" w:oddHBand="1" w:evenHBand="0" w:firstRowFirstColumn="0" w:firstRowLastColumn="0" w:lastRowFirstColumn="0" w:lastRowLastColumn="0"/>
+          <w:cnfStyle w:val="000000100000"/>
         </w:trPr>
         <w:tc>
           <w:tcPr>
-            <w:cnfStyle w:val="001000000000" w:firstRow="0" w:lastRow="0" w:firstColumn="1" w:lastColumn="0" w:oddVBand="0" w:evenVBand="0" w:oddHBand="0" w:evenHBand="0" w:firstRowFirstColumn="0" w:firstRowLastColumn="0" w:lastRowFirstColumn="0" w:lastRowLastColumn="0"/>
+            <w:cnfStyle w:val="001000000000"/>
             <w:tcW w:w="3144" w:type="dxa"/>
             <w:tcBorders>
               <w:left w:val="none" w:sz="0" w:space="0" w:color="auto"/>
@@ -1077,7 +1069,7 @@
           <w:p>
             <w:pPr>
               <w:pStyle w:val="List"/>
-              <w:cnfStyle w:val="000000100000" w:firstRow="0" w:lastRow="0" w:firstColumn="0" w:lastColumn="0" w:oddVBand="0" w:evenVBand="0" w:oddHBand="1" w:evenHBand="0" w:firstRowFirstColumn="0" w:firstRowLastColumn="0" w:lastRowFirstColumn="0" w:lastRowLastColumn="0"/>
+              <w:cnfStyle w:val="000000100000"/>
               <w:rPr>
                 <w:rFonts w:asciiTheme="minorHAnsi" w:hAnsiTheme="minorHAnsi" w:cstheme="minorHAnsi"/>
                 <w:color w:val="auto"/>
@@ -1103,7 +1095,7 @@
           <w:p>
             <w:pPr>
               <w:pStyle w:val="List"/>
-              <w:cnfStyle w:val="000000100000" w:firstRow="0" w:lastRow="0" w:firstColumn="0" w:lastColumn="0" w:oddVBand="0" w:evenVBand="0" w:oddHBand="1" w:evenHBand="0" w:firstRowFirstColumn="0" w:firstRowLastColumn="0" w:lastRowFirstColumn="0" w:lastRowLastColumn="0"/>
+              <w:cnfStyle w:val="000000100000"/>
               <w:rPr>
                 <w:rFonts w:asciiTheme="minorHAnsi" w:hAnsiTheme="minorHAnsi" w:cstheme="minorHAnsi"/>
                 <w:color w:val="auto"/>
@@ -1130,7 +1122,7 @@
             <w:pPr>
               <w:pStyle w:val="List"/>
               <w:jc w:val="left"/>
-              <w:cnfStyle w:val="000000100000" w:firstRow="0" w:lastRow="0" w:firstColumn="0" w:lastColumn="0" w:oddVBand="0" w:evenVBand="0" w:oddHBand="1" w:evenHBand="0" w:firstRowFirstColumn="0" w:firstRowLastColumn="0" w:lastRowFirstColumn="0" w:lastRowLastColumn="0"/>
+              <w:cnfStyle w:val="000000100000"/>
               <w:rPr>
                 <w:rFonts w:asciiTheme="minorHAnsi" w:hAnsiTheme="minorHAnsi" w:cstheme="minorHAnsi"/>
                 <w:color w:val="auto"/>
@@ -1156,7 +1148,7 @@
           <w:p>
             <w:pPr>
               <w:pStyle w:val="List"/>
-              <w:cnfStyle w:val="000000100000" w:firstRow="0" w:lastRow="0" w:firstColumn="0" w:lastColumn="0" w:oddVBand="0" w:evenVBand="0" w:oddHBand="1" w:evenHBand="0" w:firstRowFirstColumn="0" w:firstRowLastColumn="0" w:lastRowFirstColumn="0" w:lastRowLastColumn="0"/>
+              <w:cnfStyle w:val="000000100000"/>
               <w:rPr>
                 <w:rFonts w:asciiTheme="minorHAnsi" w:hAnsiTheme="minorHAnsi" w:cstheme="minorHAnsi"/>
                 <w:color w:val="auto"/>
@@ -1175,7 +1167,7 @@
       <w:tr>
         <w:tc>
           <w:tcPr>
-            <w:cnfStyle w:val="001000000000" w:firstRow="0" w:lastRow="0" w:firstColumn="1" w:lastColumn="0" w:oddVBand="0" w:evenVBand="0" w:oddHBand="0" w:evenHBand="0" w:firstRowFirstColumn="0" w:firstRowLastColumn="0" w:lastRowFirstColumn="0" w:lastRowLastColumn="0"/>
+            <w:cnfStyle w:val="001000000000"/>
             <w:tcW w:w="3144" w:type="dxa"/>
           </w:tcPr>
           <w:p>
@@ -1195,7 +1187,7 @@
           <w:p>
             <w:pPr>
               <w:pStyle w:val="List"/>
-              <w:cnfStyle w:val="000000000000" w:firstRow="0" w:lastRow="0" w:firstColumn="0" w:lastColumn="0" w:oddVBand="0" w:evenVBand="0" w:oddHBand="0" w:evenHBand="0" w:firstRowFirstColumn="0" w:firstRowLastColumn="0" w:lastRowFirstColumn="0" w:lastRowLastColumn="0"/>
+              <w:cnfStyle w:val="000000000000"/>
               <w:rPr>
                 <w:rFonts w:asciiTheme="minorHAnsi" w:hAnsiTheme="minorHAnsi" w:cstheme="minorHAnsi"/>
                 <w:color w:val="auto"/>
@@ -1210,7 +1202,7 @@
           <w:p>
             <w:pPr>
               <w:pStyle w:val="List"/>
-              <w:cnfStyle w:val="000000000000" w:firstRow="0" w:lastRow="0" w:firstColumn="0" w:lastColumn="0" w:oddVBand="0" w:evenVBand="0" w:oddHBand="0" w:evenHBand="0" w:firstRowFirstColumn="0" w:firstRowLastColumn="0" w:lastRowFirstColumn="0" w:lastRowLastColumn="0"/>
+              <w:cnfStyle w:val="000000000000"/>
               <w:rPr>
                 <w:rFonts w:asciiTheme="minorHAnsi" w:hAnsiTheme="minorHAnsi" w:cstheme="minorHAnsi"/>
                 <w:color w:val="auto"/>
@@ -1226,7 +1218,7 @@
             <w:pPr>
               <w:pStyle w:val="List"/>
               <w:jc w:val="left"/>
-              <w:cnfStyle w:val="000000000000" w:firstRow="0" w:lastRow="0" w:firstColumn="0" w:lastColumn="0" w:oddVBand="0" w:evenVBand="0" w:oddHBand="0" w:evenHBand="0" w:firstRowFirstColumn="0" w:firstRowLastColumn="0" w:lastRowFirstColumn="0" w:lastRowLastColumn="0"/>
+              <w:cnfStyle w:val="000000000000"/>
               <w:rPr>
                 <w:rFonts w:asciiTheme="minorHAnsi" w:hAnsiTheme="minorHAnsi" w:cstheme="minorHAnsi"/>
                 <w:color w:val="auto"/>
@@ -1241,7 +1233,7 @@
           <w:p>
             <w:pPr>
               <w:pStyle w:val="List"/>
-              <w:cnfStyle w:val="000000000000" w:firstRow="0" w:lastRow="0" w:firstColumn="0" w:lastColumn="0" w:oddVBand="0" w:evenVBand="0" w:oddHBand="0" w:evenHBand="0" w:firstRowFirstColumn="0" w:firstRowLastColumn="0" w:lastRowFirstColumn="0" w:lastRowLastColumn="0"/>
+              <w:cnfStyle w:val="000000000000"/>
               <w:rPr>
                 <w:rFonts w:asciiTheme="minorHAnsi" w:hAnsiTheme="minorHAnsi" w:cstheme="minorHAnsi"/>
                 <w:color w:val="auto"/>
@@ -1252,11 +1244,11 @@
       </w:tr>
       <w:tr>
         <w:trPr>
-          <w:cnfStyle w:val="000000100000" w:firstRow="0" w:lastRow="0" w:firstColumn="0" w:lastColumn="0" w:oddVBand="0" w:evenVBand="0" w:oddHBand="1" w:evenHBand="0" w:firstRowFirstColumn="0" w:firstRowLastColumn="0" w:lastRowFirstColumn="0" w:lastRowLastColumn="0"/>
+          <w:cnfStyle w:val="000000100000"/>
         </w:trPr>
         <w:tc>
           <w:tcPr>
-            <w:cnfStyle w:val="001000000000" w:firstRow="0" w:lastRow="0" w:firstColumn="1" w:lastColumn="0" w:oddVBand="0" w:evenVBand="0" w:oddHBand="0" w:evenHBand="0" w:firstRowFirstColumn="0" w:firstRowLastColumn="0" w:lastRowFirstColumn="0" w:lastRowLastColumn="0"/>
+            <w:cnfStyle w:val="001000000000"/>
             <w:tcW w:w="3144" w:type="dxa"/>
             <w:tcBorders>
               <w:left w:val="none" w:sz="0" w:space="0" w:color="auto"/>
@@ -1284,7 +1276,7 @@
           <w:p>
             <w:pPr>
               <w:pStyle w:val="List"/>
-              <w:cnfStyle w:val="000000100000" w:firstRow="0" w:lastRow="0" w:firstColumn="0" w:lastColumn="0" w:oddVBand="0" w:evenVBand="0" w:oddHBand="1" w:evenHBand="0" w:firstRowFirstColumn="0" w:firstRowLastColumn="0" w:lastRowFirstColumn="0" w:lastRowLastColumn="0"/>
+              <w:cnfStyle w:val="000000100000"/>
               <w:rPr>
                 <w:rFonts w:asciiTheme="minorHAnsi" w:hAnsiTheme="minorHAnsi" w:cstheme="minorHAnsi"/>
                 <w:color w:val="auto"/>
@@ -1303,7 +1295,7 @@
           <w:p>
             <w:pPr>
               <w:pStyle w:val="List"/>
-              <w:cnfStyle w:val="000000100000" w:firstRow="0" w:lastRow="0" w:firstColumn="0" w:lastColumn="0" w:oddVBand="0" w:evenVBand="0" w:oddHBand="1" w:evenHBand="0" w:firstRowFirstColumn="0" w:firstRowLastColumn="0" w:lastRowFirstColumn="0" w:lastRowLastColumn="0"/>
+              <w:cnfStyle w:val="000000100000"/>
               <w:rPr>
                 <w:rFonts w:asciiTheme="minorHAnsi" w:hAnsiTheme="minorHAnsi" w:cstheme="minorHAnsi"/>
                 <w:color w:val="auto"/>
@@ -1323,7 +1315,7 @@
             <w:pPr>
               <w:pStyle w:val="List"/>
               <w:jc w:val="left"/>
-              <w:cnfStyle w:val="000000100000" w:firstRow="0" w:lastRow="0" w:firstColumn="0" w:lastColumn="0" w:oddVBand="0" w:evenVBand="0" w:oddHBand="1" w:evenHBand="0" w:firstRowFirstColumn="0" w:firstRowLastColumn="0" w:lastRowFirstColumn="0" w:lastRowLastColumn="0"/>
+              <w:cnfStyle w:val="000000100000"/>
               <w:rPr>
                 <w:rFonts w:asciiTheme="minorHAnsi" w:hAnsiTheme="minorHAnsi" w:cstheme="minorHAnsi"/>
                 <w:color w:val="auto"/>
@@ -1342,7 +1334,7 @@
           <w:p>
             <w:pPr>
               <w:pStyle w:val="List"/>
-              <w:cnfStyle w:val="000000100000" w:firstRow="0" w:lastRow="0" w:firstColumn="0" w:lastColumn="0" w:oddVBand="0" w:evenVBand="0" w:oddHBand="1" w:evenHBand="0" w:firstRowFirstColumn="0" w:firstRowLastColumn="0" w:lastRowFirstColumn="0" w:lastRowLastColumn="0"/>
+              <w:cnfStyle w:val="000000100000"/>
               <w:rPr>
                 <w:rFonts w:asciiTheme="minorHAnsi" w:hAnsiTheme="minorHAnsi" w:cstheme="minorHAnsi"/>
                 <w:color w:val="auto"/>
@@ -1374,7 +1366,6 @@
       </w:pPr>
       <w:bookmarkStart w:id="1" w:name="_Toc336520307"/>
       <w:r>
-        <w:lastRenderedPageBreak/>
         <w:t>Document Scope</w:t>
       </w:r>
       <w:bookmarkEnd w:id="1"/>
@@ -1412,7 +1403,7 @@
       <w:tblPr>
         <w:tblStyle w:val="MediumShading1-Accent1"/>
         <w:tblW w:w="0" w:type="auto"/>
-        <w:tblLook w:val="04A0" w:firstRow="1" w:lastRow="0" w:firstColumn="1" w:lastColumn="0" w:noHBand="0" w:noVBand="1"/>
+        <w:tblLook w:val="04A0"/>
       </w:tblPr>
       <w:tblGrid>
         <w:gridCol w:w="1697"/>
@@ -1420,11 +1411,11 @@
       </w:tblGrid>
       <w:tr>
         <w:trPr>
-          <w:cnfStyle w:val="100000000000" w:firstRow="1" w:lastRow="0" w:firstColumn="0" w:lastColumn="0" w:oddVBand="0" w:evenVBand="0" w:oddHBand="0" w:evenHBand="0" w:firstRowFirstColumn="0" w:firstRowLastColumn="0" w:lastRowFirstColumn="0" w:lastRowLastColumn="0"/>
+          <w:cnfStyle w:val="100000000000"/>
         </w:trPr>
         <w:tc>
           <w:tcPr>
-            <w:cnfStyle w:val="001000000000" w:firstRow="0" w:lastRow="0" w:firstColumn="1" w:lastColumn="0" w:oddVBand="0" w:evenVBand="0" w:oddHBand="0" w:evenHBand="0" w:firstRowFirstColumn="0" w:firstRowLastColumn="0" w:lastRowFirstColumn="0" w:lastRowLastColumn="0"/>
+            <w:cnfStyle w:val="001000000000"/>
             <w:tcW w:w="1697" w:type="dxa"/>
           </w:tcPr>
           <w:p>
@@ -1443,7 +1434,7 @@
           <w:p>
             <w:pPr>
               <w:pStyle w:val="TableHeading"/>
-              <w:cnfStyle w:val="100000000000" w:firstRow="1" w:lastRow="0" w:firstColumn="0" w:lastColumn="0" w:oddVBand="0" w:evenVBand="0" w:oddHBand="0" w:evenHBand="0" w:firstRowFirstColumn="0" w:firstRowLastColumn="0" w:lastRowFirstColumn="0" w:lastRowLastColumn="0"/>
+              <w:cnfStyle w:val="100000000000"/>
             </w:pPr>
             <w:r>
               <w:t>UCFI 1.0</w:t>
@@ -1453,11 +1444,11 @@
       </w:tr>
       <w:tr>
         <w:trPr>
-          <w:cnfStyle w:val="000000100000" w:firstRow="0" w:lastRow="0" w:firstColumn="0" w:lastColumn="0" w:oddVBand="0" w:evenVBand="0" w:oddHBand="1" w:evenHBand="0" w:firstRowFirstColumn="0" w:firstRowLastColumn="0" w:lastRowFirstColumn="0" w:lastRowLastColumn="0"/>
+          <w:cnfStyle w:val="000000100000"/>
         </w:trPr>
         <w:tc>
           <w:tcPr>
-            <w:cnfStyle w:val="001000000000" w:firstRow="0" w:lastRow="0" w:firstColumn="1" w:lastColumn="0" w:oddVBand="0" w:evenVBand="0" w:oddHBand="0" w:evenHBand="0" w:firstRowFirstColumn="0" w:firstRowLastColumn="0" w:lastRowFirstColumn="0" w:lastRowLastColumn="0"/>
+            <w:cnfStyle w:val="001000000000"/>
             <w:tcW w:w="1697" w:type="dxa"/>
             <w:tcBorders>
               <w:right w:val="single" w:sz="8" w:space="0" w:color="7BA0CD" w:themeColor="accent1" w:themeTint="BF"/>
@@ -1486,7 +1477,7 @@
           <w:p>
             <w:pPr>
               <w:pStyle w:val="TableText"/>
-              <w:cnfStyle w:val="000000100000" w:firstRow="0" w:lastRow="0" w:firstColumn="0" w:lastColumn="0" w:oddVBand="0" w:evenVBand="0" w:oddHBand="1" w:evenHBand="0" w:firstRowFirstColumn="0" w:firstRowLastColumn="0" w:lastRowFirstColumn="0" w:lastRowLastColumn="0"/>
+              <w:cnfStyle w:val="000000100000"/>
             </w:pPr>
             <w:r>
               <w:t xml:space="preserve">A </w:t>
@@ -1537,12 +1528,12 @@
       </w:tr>
       <w:tr>
         <w:trPr>
-          <w:cnfStyle w:val="000000010000" w:firstRow="0" w:lastRow="0" w:firstColumn="0" w:lastColumn="0" w:oddVBand="0" w:evenVBand="0" w:oddHBand="0" w:evenHBand="1" w:firstRowFirstColumn="0" w:firstRowLastColumn="0" w:lastRowFirstColumn="0" w:lastRowLastColumn="0"/>
+          <w:cnfStyle w:val="000000010000"/>
           <w:trHeight w:val="376"/>
         </w:trPr>
         <w:tc>
           <w:tcPr>
-            <w:cnfStyle w:val="001000000000" w:firstRow="0" w:lastRow="0" w:firstColumn="1" w:lastColumn="0" w:oddVBand="0" w:evenVBand="0" w:oddHBand="0" w:evenHBand="0" w:firstRowFirstColumn="0" w:firstRowLastColumn="0" w:lastRowFirstColumn="0" w:lastRowLastColumn="0"/>
+            <w:cnfStyle w:val="001000000000"/>
             <w:tcW w:w="1697" w:type="dxa"/>
             <w:tcBorders>
               <w:right w:val="single" w:sz="8" w:space="0" w:color="7BA0CD" w:themeColor="accent1" w:themeTint="BF"/>
@@ -1575,7 +1566,7 @@
                 <w:ilvl w:val="0"/>
                 <w:numId w:val="49"/>
               </w:numPr>
-              <w:cnfStyle w:val="000000010000" w:firstRow="0" w:lastRow="0" w:firstColumn="0" w:lastColumn="0" w:oddVBand="0" w:evenVBand="0" w:oddHBand="0" w:evenHBand="1" w:firstRowFirstColumn="0" w:firstRowLastColumn="0" w:lastRowFirstColumn="0" w:lastRowLastColumn="0"/>
+              <w:cnfStyle w:val="000000010000"/>
               <w:rPr>
                 <w:rFonts w:asciiTheme="minorHAnsi" w:hAnsiTheme="minorHAnsi"/>
               </w:rPr>
@@ -1624,7 +1615,7 @@
                 <w:color w:val="373737"/>
                 <w:sz w:val="22"/>
               </w:rPr>
-              <w:footnoteReference w:id="1"/>
+              <w:footnoteReference w:id="2"/>
             </w:r>
           </w:p>
           <w:p>
@@ -1634,7 +1625,7 @@
                 <w:ilvl w:val="0"/>
                 <w:numId w:val="49"/>
               </w:numPr>
-              <w:cnfStyle w:val="000000010000" w:firstRow="0" w:lastRow="0" w:firstColumn="0" w:lastColumn="0" w:oddVBand="0" w:evenVBand="0" w:oddHBand="0" w:evenHBand="1" w:firstRowFirstColumn="0" w:firstRowLastColumn="0" w:lastRowFirstColumn="0" w:lastRowLastColumn="0"/>
+              <w:cnfStyle w:val="000000010000"/>
               <w:rPr>
                 <w:rFonts w:asciiTheme="minorHAnsi" w:hAnsiTheme="minorHAnsi"/>
               </w:rPr>
@@ -1655,18 +1646,18 @@
                 <w:iCs/>
                 <w:color w:val="373737"/>
               </w:rPr>
-              <w:footnoteReference w:id="2"/>
+              <w:footnoteReference w:id="3"/>
             </w:r>
           </w:p>
         </w:tc>
       </w:tr>
       <w:tr>
         <w:trPr>
-          <w:cnfStyle w:val="000000100000" w:firstRow="0" w:lastRow="0" w:firstColumn="0" w:lastColumn="0" w:oddVBand="0" w:evenVBand="0" w:oddHBand="1" w:evenHBand="0" w:firstRowFirstColumn="0" w:firstRowLastColumn="0" w:lastRowFirstColumn="0" w:lastRowLastColumn="0"/>
+          <w:cnfStyle w:val="000000100000"/>
         </w:trPr>
         <w:tc>
           <w:tcPr>
-            <w:cnfStyle w:val="001000000000" w:firstRow="0" w:lastRow="0" w:firstColumn="1" w:lastColumn="0" w:oddVBand="0" w:evenVBand="0" w:oddHBand="0" w:evenHBand="0" w:firstRowFirstColumn="0" w:firstRowLastColumn="0" w:lastRowFirstColumn="0" w:lastRowLastColumn="0"/>
+            <w:cnfStyle w:val="001000000000"/>
             <w:tcW w:w="1697" w:type="dxa"/>
             <w:tcBorders>
               <w:right w:val="single" w:sz="8" w:space="0" w:color="7BA0CD" w:themeColor="accent1" w:themeTint="BF"/>
@@ -1695,7 +1686,7 @@
           <w:p>
             <w:pPr>
               <w:pStyle w:val="TableText"/>
-              <w:cnfStyle w:val="000000100000" w:firstRow="0" w:lastRow="0" w:firstColumn="0" w:lastColumn="0" w:oddVBand="0" w:evenVBand="0" w:oddHBand="1" w:evenHBand="0" w:firstRowFirstColumn="0" w:firstRowLastColumn="0" w:lastRowFirstColumn="0" w:lastRowLastColumn="0"/>
+              <w:cnfStyle w:val="000000100000"/>
             </w:pPr>
             <w:r>
               <w:t>User: end-s</w:t>
@@ -1710,21 +1701,24 @@
               <w:t>)</w:t>
             </w:r>
             <w:r>
-              <w:t>, but also portals, gateways</w:t>
-            </w:r>
-            <w:r>
-              <w:t>.</w:t>
+              <w:t>, but also Science G</w:t>
+            </w:r>
+            <w:r>
+              <w:t>ateways</w:t>
+            </w:r>
+            <w:r>
+              <w:t xml:space="preserve"> and portals.</w:t>
             </w:r>
           </w:p>
         </w:tc>
       </w:tr>
       <w:tr>
         <w:trPr>
-          <w:cnfStyle w:val="000000010000" w:firstRow="0" w:lastRow="0" w:firstColumn="0" w:lastColumn="0" w:oddVBand="0" w:evenVBand="0" w:oddHBand="0" w:evenHBand="1" w:firstRowFirstColumn="0" w:firstRowLastColumn="0" w:lastRowFirstColumn="0" w:lastRowLastColumn="0"/>
+          <w:cnfStyle w:val="000000010000"/>
         </w:trPr>
         <w:tc>
           <w:tcPr>
-            <w:cnfStyle w:val="001000000000" w:firstRow="0" w:lastRow="0" w:firstColumn="1" w:lastColumn="0" w:oddVBand="0" w:evenVBand="0" w:oddHBand="0" w:evenHBand="0" w:firstRowFirstColumn="0" w:firstRowLastColumn="0" w:lastRowFirstColumn="0" w:lastRowLastColumn="0"/>
+            <w:cnfStyle w:val="001000000000"/>
             <w:tcW w:w="1697" w:type="dxa"/>
             <w:tcBorders>
               <w:right w:val="single" w:sz="8" w:space="0" w:color="7BA0CD" w:themeColor="accent1" w:themeTint="BF"/>
@@ -1757,7 +1751,7 @@
           <w:p>
             <w:pPr>
               <w:pStyle w:val="TableText"/>
-              <w:cnfStyle w:val="000000010000" w:firstRow="0" w:lastRow="0" w:firstColumn="0" w:lastColumn="0" w:oddVBand="0" w:evenVBand="0" w:oddHBand="0" w:evenHBand="1" w:firstRowFirstColumn="0" w:firstRowLastColumn="0" w:lastRowFirstColumn="0" w:lastRowLastColumn="0"/>
+              <w:cnfStyle w:val="000000010000"/>
             </w:pPr>
             <w:r>
               <w:t>User has</w:t>
@@ -1785,11 +1779,11 @@
       </w:tr>
       <w:tr>
         <w:trPr>
-          <w:cnfStyle w:val="000000100000" w:firstRow="0" w:lastRow="0" w:firstColumn="0" w:lastColumn="0" w:oddVBand="0" w:evenVBand="0" w:oddHBand="1" w:evenHBand="0" w:firstRowFirstColumn="0" w:firstRowLastColumn="0" w:lastRowFirstColumn="0" w:lastRowLastColumn="0"/>
+          <w:cnfStyle w:val="000000100000"/>
         </w:trPr>
         <w:tc>
           <w:tcPr>
-            <w:cnfStyle w:val="001000000000" w:firstRow="0" w:lastRow="0" w:firstColumn="1" w:lastColumn="0" w:oddVBand="0" w:evenVBand="0" w:oddHBand="0" w:evenHBand="0" w:firstRowFirstColumn="0" w:firstRowLastColumn="0" w:lastRowFirstColumn="0" w:lastRowLastColumn="0"/>
+            <w:cnfStyle w:val="001000000000"/>
             <w:tcW w:w="1697" w:type="dxa"/>
             <w:tcBorders>
               <w:right w:val="single" w:sz="8" w:space="0" w:color="7BA0CD" w:themeColor="accent1" w:themeTint="BF"/>
@@ -1822,7 +1816,7 @@
           <w:p>
             <w:pPr>
               <w:pStyle w:val="TableText"/>
-              <w:cnfStyle w:val="000000100000" w:firstRow="0" w:lastRow="0" w:firstColumn="0" w:lastColumn="0" w:oddVBand="0" w:evenVBand="0" w:oddHBand="1" w:evenHBand="0" w:firstRowFirstColumn="0" w:firstRowLastColumn="0" w:lastRowFirstColumn="0" w:lastRowLastColumn="0"/>
+              <w:cnfStyle w:val="000000100000"/>
             </w:pPr>
             <w:r>
               <w:t>See UML Actor Diagram</w:t>
@@ -1832,11 +1826,11 @@
       </w:tr>
       <w:tr>
         <w:trPr>
-          <w:cnfStyle w:val="000000010000" w:firstRow="0" w:lastRow="0" w:firstColumn="0" w:lastColumn="0" w:oddVBand="0" w:evenVBand="0" w:oddHBand="0" w:evenHBand="1" w:firstRowFirstColumn="0" w:firstRowLastColumn="0" w:lastRowFirstColumn="0" w:lastRowLastColumn="0"/>
+          <w:cnfStyle w:val="000000010000"/>
         </w:trPr>
         <w:tc>
           <w:tcPr>
-            <w:cnfStyle w:val="001000000000" w:firstRow="0" w:lastRow="0" w:firstColumn="1" w:lastColumn="0" w:oddVBand="0" w:evenVBand="0" w:oddHBand="0" w:evenHBand="0" w:firstRowFirstColumn="0" w:firstRowLastColumn="0" w:lastRowFirstColumn="0" w:lastRowLastColumn="0"/>
+            <w:cnfStyle w:val="001000000000"/>
             <w:tcW w:w="1697" w:type="dxa"/>
             <w:tcBorders>
               <w:right w:val="single" w:sz="8" w:space="0" w:color="7BA0CD" w:themeColor="accent1" w:themeTint="BF"/>
@@ -1869,7 +1863,7 @@
           <w:p>
             <w:pPr>
               <w:pStyle w:val="TableText"/>
-              <w:cnfStyle w:val="000000010000" w:firstRow="0" w:lastRow="0" w:firstColumn="0" w:lastColumn="0" w:oddVBand="0" w:evenVBand="0" w:oddHBand="0" w:evenHBand="1" w:firstRowFirstColumn="0" w:firstRowLastColumn="0" w:lastRowFirstColumn="0" w:lastRowLastColumn="0"/>
+              <w:cnfStyle w:val="000000010000"/>
             </w:pPr>
             <w:r>
               <w:t>The user may want to use not only existing XSEDE</w:t>
@@ -1909,7 +1903,37 @@
               <w:rPr>
                 <w:i/>
               </w:rPr>
-              <w:t xml:space="preserve">An interoperable Pilot-Jobs </w:t>
+              <w:t>A</w:t>
+            </w:r>
+            <w:r>
+              <w:rPr>
+                <w:i/>
+              </w:rPr>
+              <w:t>n interoperable Pilot-</w:t>
+            </w:r>
+            <w:commentRangeStart w:id="3"/>
+            <w:r>
+              <w:rPr>
+                <w:i/>
+              </w:rPr>
+              <w:t>Job</w:t>
+            </w:r>
+            <w:commentRangeEnd w:id="3"/>
+            <w:r>
+              <w:rPr>
+                <w:rStyle w:val="CommentReference"/>
+                <w:rFonts w:ascii="Times New Roman" w:eastAsia="Times New Roman" w:hAnsi="Times New Roman" w:cs="Times New Roman"/>
+                <w:bCs w:val="0"/>
+                <w:vanish/>
+                <w:lang w:eastAsia="en-US"/>
+              </w:rPr>
+              <w:commentReference w:id="3"/>
+            </w:r>
+            <w:r>
+              <w:rPr>
+                <w:i/>
+              </w:rPr>
+              <w:t xml:space="preserve"> </w:t>
             </w:r>
             <w:r>
               <w:rPr>
@@ -1938,11 +1962,11 @@
       </w:tr>
       <w:tr>
         <w:trPr>
-          <w:cnfStyle w:val="000000100000" w:firstRow="0" w:lastRow="0" w:firstColumn="0" w:lastColumn="0" w:oddVBand="0" w:evenVBand="0" w:oddHBand="1" w:evenHBand="0" w:firstRowFirstColumn="0" w:firstRowLastColumn="0" w:lastRowFirstColumn="0" w:lastRowLastColumn="0"/>
+          <w:cnfStyle w:val="000000100000"/>
         </w:trPr>
         <w:tc>
           <w:tcPr>
-            <w:cnfStyle w:val="001000000000" w:firstRow="0" w:lastRow="0" w:firstColumn="1" w:lastColumn="0" w:oddVBand="0" w:evenVBand="0" w:oddHBand="0" w:evenHBand="0" w:firstRowFirstColumn="0" w:firstRowLastColumn="0" w:lastRowFirstColumn="0" w:lastRowLastColumn="0"/>
+            <w:cnfStyle w:val="001000000000"/>
             <w:tcW w:w="1697" w:type="dxa"/>
             <w:tcBorders>
               <w:right w:val="single" w:sz="8" w:space="0" w:color="7BA0CD" w:themeColor="accent1" w:themeTint="BF"/>
@@ -1975,7 +1999,7 @@
           <w:p>
             <w:pPr>
               <w:pStyle w:val="TableText"/>
-              <w:cnfStyle w:val="000000100000" w:firstRow="0" w:lastRow="0" w:firstColumn="0" w:lastColumn="0" w:oddVBand="0" w:evenVBand="0" w:oddHBand="1" w:evenHBand="0" w:firstRowFirstColumn="0" w:firstRowLastColumn="0" w:lastRowFirstColumn="0" w:lastRowLastColumn="0"/>
+              <w:cnfStyle w:val="000000100000"/>
             </w:pPr>
             <w:r>
               <w:t>Overall t</w:t>
@@ -2026,11 +2050,11 @@
       </w:tr>
       <w:tr>
         <w:trPr>
-          <w:cnfStyle w:val="000000010000" w:firstRow="0" w:lastRow="0" w:firstColumn="0" w:lastColumn="0" w:oddVBand="0" w:evenVBand="0" w:oddHBand="0" w:evenHBand="1" w:firstRowFirstColumn="0" w:firstRowLastColumn="0" w:lastRowFirstColumn="0" w:lastRowLastColumn="0"/>
+          <w:cnfStyle w:val="000000010000"/>
         </w:trPr>
         <w:tc>
           <w:tcPr>
-            <w:cnfStyle w:val="001000000000" w:firstRow="0" w:lastRow="0" w:firstColumn="1" w:lastColumn="0" w:oddVBand="0" w:evenVBand="0" w:oddHBand="0" w:evenHBand="0" w:firstRowFirstColumn="0" w:firstRowLastColumn="0" w:lastRowFirstColumn="0" w:lastRowLastColumn="0"/>
+            <w:cnfStyle w:val="001000000000"/>
             <w:tcW w:w="1697" w:type="dxa"/>
             <w:tcBorders>
               <w:right w:val="single" w:sz="8" w:space="0" w:color="7BA0CD" w:themeColor="accent1" w:themeTint="BF"/>
@@ -2063,7 +2087,7 @@
           <w:p>
             <w:pPr>
               <w:pStyle w:val="TableText"/>
-              <w:cnfStyle w:val="000000010000" w:firstRow="0" w:lastRow="0" w:firstColumn="0" w:lastColumn="0" w:oddVBand="0" w:evenVBand="0" w:oddHBand="0" w:evenHBand="1" w:firstRowFirstColumn="0" w:firstRowLastColumn="0" w:lastRowFirstColumn="0" w:lastRowLastColumn="0"/>
+              <w:cnfStyle w:val="000000010000"/>
             </w:pPr>
             <w:r>
               <w:t xml:space="preserve">IDEAS: Interoperability, Dynamic (Resource Management), Extensibility, Adaptive and Simple. </w:t>
@@ -2073,11 +2097,11 @@
       </w:tr>
       <w:tr>
         <w:trPr>
-          <w:cnfStyle w:val="000000100000" w:firstRow="0" w:lastRow="0" w:firstColumn="0" w:lastColumn="0" w:oddVBand="0" w:evenVBand="0" w:oddHBand="1" w:evenHBand="0" w:firstRowFirstColumn="0" w:firstRowLastColumn="0" w:lastRowFirstColumn="0" w:lastRowLastColumn="0"/>
+          <w:cnfStyle w:val="000000100000"/>
         </w:trPr>
         <w:tc>
           <w:tcPr>
-            <w:cnfStyle w:val="001000000000" w:firstRow="0" w:lastRow="0" w:firstColumn="1" w:lastColumn="0" w:oddVBand="0" w:evenVBand="0" w:oddHBand="0" w:evenHBand="0" w:firstRowFirstColumn="0" w:firstRowLastColumn="0" w:lastRowFirstColumn="0" w:lastRowLastColumn="0"/>
+            <w:cnfStyle w:val="001000000000"/>
             <w:tcW w:w="1697" w:type="dxa"/>
             <w:tcBorders>
               <w:right w:val="single" w:sz="8" w:space="0" w:color="7BA0CD" w:themeColor="accent1" w:themeTint="BF"/>
@@ -2110,7 +2134,7 @@
           <w:p>
             <w:pPr>
               <w:pStyle w:val="TableText"/>
-              <w:cnfStyle w:val="000000100000" w:firstRow="0" w:lastRow="0" w:firstColumn="0" w:lastColumn="0" w:oddVBand="0" w:evenVBand="0" w:oddHBand="1" w:evenHBand="0" w:firstRowFirstColumn="0" w:firstRowLastColumn="0" w:lastRowFirstColumn="0" w:lastRowLastColumn="0"/>
+              <w:cnfStyle w:val="000000100000"/>
             </w:pPr>
             <w:r>
               <w:t>List of issues that remain to be resolved</w:t>
@@ -2135,7 +2159,6 @@
         <w:pStyle w:val="Heading1"/>
       </w:pPr>
       <w:r>
-        <w:lastRenderedPageBreak/>
         <w:t>Glossary</w:t>
       </w:r>
       <w:r>
@@ -2143,7 +2166,7 @@
       </w:r>
     </w:p>
     <w:p>
-      <w:bookmarkStart w:id="3" w:name="_Toc336520308"/>
+      <w:bookmarkStart w:id="4" w:name="_Toc336520308"/>
       <w:r>
         <w:rPr>
           <w:b/>
@@ -2235,7 +2258,7 @@
       <w:r>
         <w:t>Use Cases</w:t>
       </w:r>
-      <w:bookmarkEnd w:id="3"/>
+      <w:bookmarkEnd w:id="4"/>
     </w:p>
     <w:p>
       <w:r>
@@ -2248,7 +2271,7 @@
           <w:noProof/>
         </w:rPr>
         <w:drawing>
-          <wp:inline distT="0" distB="0" distL="0" distR="0" wp14:anchorId="4290E07B" wp14:editId="4B00B5A2">
+          <wp:inline distT="0" distB="0" distL="0" distR="0">
             <wp:extent cx="5943600" cy="5211264"/>
             <wp:effectExtent l="25400" t="0" r="0" b="0"/>
             <wp:docPr id="1" name="Picture 4"/>
@@ -2265,7 +2288,7 @@
                     </pic:cNvPicPr>
                   </pic:nvPicPr>
                   <pic:blipFill>
-                    <a:blip r:embed="rId19"/>
+                    <a:blip r:embed="rId18"/>
                     <a:srcRect/>
                     <a:stretch>
                       <a:fillRect/>
@@ -2296,7 +2319,6 @@
     </w:p>
     <w:p>
       <w:r>
-        <w:lastRenderedPageBreak/>
         <w:t>AS IS: Currently the user is unable to use multiple resource</w:t>
       </w:r>
       <w:r>
@@ -2331,8 +2353,8 @@
       <w:r>
         <w:t xml:space="preserve">nor is the user </w:t>
       </w:r>
-      <w:bookmarkStart w:id="4" w:name="_GoBack"/>
-      <w:bookmarkEnd w:id="4"/>
+      <w:bookmarkStart w:id="5" w:name="_GoBack"/>
+      <w:bookmarkEnd w:id="5"/>
       <w:r>
         <w:t>able to execute on XSEDE resources in c</w:t>
       </w:r>
@@ -2352,7 +2374,7 @@
           <w:noProof/>
         </w:rPr>
         <w:drawing>
-          <wp:inline distT="0" distB="0" distL="0" distR="0" wp14:anchorId="7544F7B7" wp14:editId="71E02EF3">
+          <wp:inline distT="0" distB="0" distL="0" distR="0">
             <wp:extent cx="5943600" cy="4162393"/>
             <wp:effectExtent l="25400" t="0" r="0" b="0"/>
             <wp:docPr id="3" name="Picture 3"/>
@@ -2369,7 +2391,7 @@
                     </pic:cNvPicPr>
                   </pic:nvPicPr>
                   <pic:blipFill>
-                    <a:blip r:embed="rId20"/>
+                    <a:blip r:embed="rId19"/>
                     <a:srcRect/>
                     <a:stretch>
                       <a:fillRect/>
@@ -2428,15 +2450,7 @@
         <w:t xml:space="preserve"> support differ</w:t>
       </w:r>
       <w:r>
-        <w:t xml:space="preserve">ent resource utilization models, as well as be able to utilize XSEDE resources in conjunction with OSG/EGI </w:t>
-      </w:r>
-      <w:proofErr w:type="spellStart"/>
-      <w:r>
-        <w:t>etc</w:t>
-      </w:r>
-      <w:proofErr w:type="spellEnd"/>
-      <w:r>
-        <w:t>, without laborious manual pre-arrangement.</w:t>
+        <w:t>ent resource utilization models, as well as be able to utilize XSEDE resources in conjunction with OSG/EGI etc, without laborious manual pre-arrangement.</w:t>
       </w:r>
     </w:p>
     <w:p>
@@ -2482,11 +2496,7 @@
         <w:t>xperience is coincidentally focu</w:t>
       </w:r>
       <w:r>
-        <w:t xml:space="preserve">sed </w:t>
-      </w:r>
-      <w:r>
-        <w:lastRenderedPageBreak/>
-        <w:t>around bioinformatics/next-generation sequencing based applications</w:t>
+        <w:t>sed around bioinformatics/next-generation sequencing based applications</w:t>
       </w:r>
       <w:proofErr w:type="gramStart"/>
       <w:r>
@@ -2607,9 +2617,8 @@
     <w:sectPr>
       <w:type w:val="continuous"/>
       <w:pgSz w:w="12240" w:h="15840"/>
-      <w:pgMar w:top="1440" w:right="1440" w:bottom="1440" w:left="1440" w:header="720" w:footer="720" w:gutter="0"/>
+      <w:pgMar w:top="1440" w:right="1440" w:bottom="1440" w:left="1440" w:gutter="0"/>
       <w:pgNumType w:start="1"/>
-      <w:cols w:space="720"/>
       <w:docGrid w:linePitch="360"/>
     </w:sectPr>
   </w:body>
@@ -2617,7 +2626,23 @@
 </file>
 
 <file path=word/comments.xml><?xml version="1.0" encoding="utf-8"?>
-<w:comments xmlns:wpc="http://schemas.microsoft.com/office/word/2010/wordprocessingCanvas" xmlns:mo="http://schemas.microsoft.com/office/mac/office/2008/main" xmlns:mc="http://schemas.openxmlformats.org/markup-compatibility/2006" xmlns:mv="urn:schemas-microsoft-com:mac:vml" xmlns:o="urn:schemas-microsoft-com:office:office" xmlns:r="http://schemas.openxmlformats.org/officeDocument/2006/relationships" xmlns:m="http://schemas.openxmlformats.org/officeDocument/2006/math" xmlns:v="urn:schemas-microsoft-com:vml" xmlns:wp14="http://schemas.microsoft.com/office/word/2010/wordprocessingDrawing" xmlns:wp="http://schemas.openxmlformats.org/drawingml/2006/wordprocessingDrawing" xmlns:w10="urn:schemas-microsoft-com:office:word" xmlns:w="http://schemas.openxmlformats.org/wordprocessingml/2006/main" xmlns:w14="http://schemas.microsoft.com/office/word/2010/wordml" xmlns:wpg="http://schemas.microsoft.com/office/word/2010/wordprocessingGroup" xmlns:wpi="http://schemas.microsoft.com/office/word/2010/wordprocessingInk" xmlns:wne="http://schemas.microsoft.com/office/word/2006/wordml" xmlns:wps="http://schemas.microsoft.com/office/word/2010/wordprocessingShape" mc:Ignorable="w14 wp14">
+<w:comments xmlns:mv="urn:schemas-microsoft-com:mac:vml" xmlns:mo="http://schemas.microsoft.com/office/mac/office/2008/main" xmlns:ve="http://schemas.openxmlformats.org/markup-compatibility/2006" xmlns:o="urn:schemas-microsoft-com:office:office" xmlns:r="http://schemas.openxmlformats.org/officeDocument/2006/relationships" xmlns:m="http://schemas.openxmlformats.org/officeDocument/2006/math" xmlns:v="urn:schemas-microsoft-com:vml" xmlns:w10="urn:schemas-microsoft-com:office:word" xmlns:w="http://schemas.openxmlformats.org/wordprocessingml/2006/main" xmlns:wne="http://schemas.microsoft.com/office/word/2006/wordml" xmlns:wp="http://schemas.openxmlformats.org/drawingml/2006/wordprocessingDrawing">
+  <w:comment w:id="3" w:author="Shantenu Jha" w:date="2013-01-24T07:52:00Z" w:initials="SJ">
+    <w:p>
+      <w:pPr>
+        <w:pStyle w:val="CommentText"/>
+      </w:pPr>
+      <w:r>
+        <w:rPr>
+          <w:rStyle w:val="CommentReference"/>
+        </w:rPr>
+        <w:annotationRef/>
+      </w:r>
+      <w:r>
+        <w:t>But worthwhile highlighting IMHO?</w:t>
+      </w:r>
+    </w:p>
+  </w:comment>
   <w:comment w:id="2" w:author="Ole  Weidner" w:date="2013-01-22T18:08:00Z" w:initials="OW">
     <w:p>
       <w:pPr>
@@ -2638,8 +2663,8 @@
 </file>
 
 <file path=word/endnotes.xml><?xml version="1.0" encoding="utf-8"?>
-<w:endnotes xmlns:wpc="http://schemas.microsoft.com/office/word/2010/wordprocessingCanvas" xmlns:mo="http://schemas.microsoft.com/office/mac/office/2008/main" xmlns:mc="http://schemas.openxmlformats.org/markup-compatibility/2006" xmlns:mv="urn:schemas-microsoft-com:mac:vml" xmlns:o="urn:schemas-microsoft-com:office:office" xmlns:r="http://schemas.openxmlformats.org/officeDocument/2006/relationships" xmlns:m="http://schemas.openxmlformats.org/officeDocument/2006/math" xmlns:v="urn:schemas-microsoft-com:vml" xmlns:wp14="http://schemas.microsoft.com/office/word/2010/wordprocessingDrawing" xmlns:wp="http://schemas.openxmlformats.org/drawingml/2006/wordprocessingDrawing" xmlns:w10="urn:schemas-microsoft-com:office:word" xmlns:w="http://schemas.openxmlformats.org/wordprocessingml/2006/main" xmlns:w14="http://schemas.microsoft.com/office/word/2010/wordml" xmlns:wpg="http://schemas.microsoft.com/office/word/2010/wordprocessingGroup" xmlns:wpi="http://schemas.microsoft.com/office/word/2010/wordprocessingInk" xmlns:wne="http://schemas.microsoft.com/office/word/2006/wordml" xmlns:wps="http://schemas.microsoft.com/office/word/2010/wordprocessingShape" mc:Ignorable="w14 wp14">
-  <w:endnote w:type="separator" w:id="-1">
+<w:endnotes xmlns:mv="urn:schemas-microsoft-com:mac:vml" xmlns:mo="http://schemas.microsoft.com/office/mac/office/2008/main" xmlns:ve="http://schemas.openxmlformats.org/markup-compatibility/2006" xmlns:o="urn:schemas-microsoft-com:office:office" xmlns:r="http://schemas.openxmlformats.org/officeDocument/2006/relationships" xmlns:m="http://schemas.openxmlformats.org/officeDocument/2006/math" xmlns:v="urn:schemas-microsoft-com:vml" xmlns:w10="urn:schemas-microsoft-com:office:word" xmlns:w="http://schemas.openxmlformats.org/wordprocessingml/2006/main" xmlns:wne="http://schemas.microsoft.com/office/word/2006/wordml" xmlns:wp="http://schemas.openxmlformats.org/drawingml/2006/wordprocessingDrawing">
+  <w:endnote w:type="separator" w:id="0">
     <w:p>
       <w:pPr>
         <w:spacing w:after="0" w:line="240" w:lineRule="auto"/>
@@ -2649,7 +2674,7 @@
       </w:r>
     </w:p>
   </w:endnote>
-  <w:endnote w:type="continuationSeparator" w:id="0">
+  <w:endnote w:type="continuationSeparator" w:id="1">
     <w:p>
       <w:pPr>
         <w:spacing w:after="0" w:line="240" w:lineRule="auto"/>
@@ -2663,7 +2688,7 @@
 </file>
 
 <file path=word/footer1.xml><?xml version="1.0" encoding="utf-8"?>
-<w:ftr xmlns:wpc="http://schemas.microsoft.com/office/word/2010/wordprocessingCanvas" xmlns:mo="http://schemas.microsoft.com/office/mac/office/2008/main" xmlns:mc="http://schemas.openxmlformats.org/markup-compatibility/2006" xmlns:mv="urn:schemas-microsoft-com:mac:vml" xmlns:o="urn:schemas-microsoft-com:office:office" xmlns:r="http://schemas.openxmlformats.org/officeDocument/2006/relationships" xmlns:m="http://schemas.openxmlformats.org/officeDocument/2006/math" xmlns:v="urn:schemas-microsoft-com:vml" xmlns:wp14="http://schemas.microsoft.com/office/word/2010/wordprocessingDrawing" xmlns:wp="http://schemas.openxmlformats.org/drawingml/2006/wordprocessingDrawing" xmlns:w10="urn:schemas-microsoft-com:office:word" xmlns:w="http://schemas.openxmlformats.org/wordprocessingml/2006/main" xmlns:w14="http://schemas.microsoft.com/office/word/2010/wordml" xmlns:wpg="http://schemas.microsoft.com/office/word/2010/wordprocessingGroup" xmlns:wpi="http://schemas.microsoft.com/office/word/2010/wordprocessingInk" xmlns:wne="http://schemas.microsoft.com/office/word/2006/wordml" xmlns:wps="http://schemas.microsoft.com/office/word/2010/wordprocessingShape" mc:Ignorable="w14 wp14">
+<w:ftr xmlns:mv="urn:schemas-microsoft-com:mac:vml" xmlns:mo="http://schemas.microsoft.com/office/mac/office/2008/main" xmlns:ve="http://schemas.openxmlformats.org/markup-compatibility/2006" xmlns:o="urn:schemas-microsoft-com:office:office" xmlns:r="http://schemas.openxmlformats.org/officeDocument/2006/relationships" xmlns:m="http://schemas.openxmlformats.org/officeDocument/2006/math" xmlns:v="urn:schemas-microsoft-com:vml" xmlns:w10="urn:schemas-microsoft-com:office:word" xmlns:w="http://schemas.openxmlformats.org/wordprocessingml/2006/main" xmlns:wne="http://schemas.microsoft.com/office/word/2006/wordml" xmlns:wp="http://schemas.openxmlformats.org/drawingml/2006/wordprocessingDrawing">
   <w:p>
     <w:pPr>
       <w:pStyle w:val="Footer"/>
@@ -2692,29 +2717,15 @@
       </w:rPr>
       <w:t xml:space="preserve">Page </w:t>
     </w:r>
-    <w:r>
-      <w:fldChar w:fldCharType="begin"/>
-    </w:r>
-    <w:r>
-      <w:instrText xml:space="preserve"> PAGE   \* MERGEFORMAT </w:instrText>
-    </w:r>
-    <w:r>
-      <w:fldChar w:fldCharType="separate"/>
-    </w:r>
-    <w:r>
-      <w:rPr>
-        <w:rFonts w:asciiTheme="majorHAnsi" w:eastAsiaTheme="majorEastAsia" w:hAnsiTheme="majorHAnsi" w:cstheme="majorBidi"/>
-        <w:noProof/>
-      </w:rPr>
-      <w:t>5</w:t>
-    </w:r>
-    <w:r>
-      <w:rPr>
-        <w:rFonts w:asciiTheme="majorHAnsi" w:eastAsiaTheme="majorEastAsia" w:hAnsiTheme="majorHAnsi" w:cstheme="majorBidi"/>
-        <w:noProof/>
-      </w:rPr>
-      <w:fldChar w:fldCharType="end"/>
-    </w:r>
+    <w:fldSimple w:instr=" PAGE   \* MERGEFORMAT ">
+      <w:r>
+        <w:rPr>
+          <w:rFonts w:asciiTheme="majorHAnsi" w:eastAsiaTheme="majorEastAsia" w:hAnsiTheme="majorHAnsi" w:cstheme="majorBidi"/>
+          <w:noProof/>
+        </w:rPr>
+        <w:t>6</w:t>
+      </w:r>
+    </w:fldSimple>
   </w:p>
   <w:p>
     <w:pPr>
@@ -2725,8 +2736,8 @@
 </file>
 
 <file path=word/footnotes.xml><?xml version="1.0" encoding="utf-8"?>
-<w:footnotes xmlns:wpc="http://schemas.microsoft.com/office/word/2010/wordprocessingCanvas" xmlns:mo="http://schemas.microsoft.com/office/mac/office/2008/main" xmlns:mc="http://schemas.openxmlformats.org/markup-compatibility/2006" xmlns:mv="urn:schemas-microsoft-com:mac:vml" xmlns:o="urn:schemas-microsoft-com:office:office" xmlns:r="http://schemas.openxmlformats.org/officeDocument/2006/relationships" xmlns:m="http://schemas.openxmlformats.org/officeDocument/2006/math" xmlns:v="urn:schemas-microsoft-com:vml" xmlns:wp14="http://schemas.microsoft.com/office/word/2010/wordprocessingDrawing" xmlns:wp="http://schemas.openxmlformats.org/drawingml/2006/wordprocessingDrawing" xmlns:w10="urn:schemas-microsoft-com:office:word" xmlns:w="http://schemas.openxmlformats.org/wordprocessingml/2006/main" xmlns:w14="http://schemas.microsoft.com/office/word/2010/wordml" xmlns:wpg="http://schemas.microsoft.com/office/word/2010/wordprocessingGroup" xmlns:wpi="http://schemas.microsoft.com/office/word/2010/wordprocessingInk" xmlns:wne="http://schemas.microsoft.com/office/word/2006/wordml" xmlns:wps="http://schemas.microsoft.com/office/word/2010/wordprocessingShape" mc:Ignorable="w14 wp14">
-  <w:footnote w:type="separator" w:id="-1">
+<w:footnotes xmlns:mv="urn:schemas-microsoft-com:mac:vml" xmlns:mo="http://schemas.microsoft.com/office/mac/office/2008/main" xmlns:ve="http://schemas.openxmlformats.org/markup-compatibility/2006" xmlns:o="urn:schemas-microsoft-com:office:office" xmlns:r="http://schemas.openxmlformats.org/officeDocument/2006/relationships" xmlns:m="http://schemas.openxmlformats.org/officeDocument/2006/math" xmlns:v="urn:schemas-microsoft-com:vml" xmlns:w10="urn:schemas-microsoft-com:office:word" xmlns:w="http://schemas.openxmlformats.org/wordprocessingml/2006/main" xmlns:wne="http://schemas.microsoft.com/office/word/2006/wordml" xmlns:wp="http://schemas.openxmlformats.org/drawingml/2006/wordprocessingDrawing">
+  <w:footnote w:type="separator" w:id="0">
     <w:p>
       <w:pPr>
         <w:spacing w:after="0" w:line="240" w:lineRule="auto"/>
@@ -2736,7 +2747,7 @@
       </w:r>
     </w:p>
   </w:footnote>
-  <w:footnote w:type="continuationSeparator" w:id="0">
+  <w:footnote w:type="continuationSeparator" w:id="1">
     <w:p>
       <w:pPr>
         <w:spacing w:after="0" w:line="240" w:lineRule="auto"/>
@@ -2746,7 +2757,7 @@
       </w:r>
     </w:p>
   </w:footnote>
-  <w:footnote w:id="1">
+  <w:footnote w:id="2">
     <w:p>
       <w:pPr>
         <w:pStyle w:val="FootnoteText"/>
@@ -2779,7 +2790,7 @@
       </w:pPr>
     </w:p>
   </w:footnote>
-  <w:footnote w:id="2">
+  <w:footnote w:id="3">
     <w:p>
       <w:pPr>
         <w:pStyle w:val="FootnoteText"/>
@@ -2809,7 +2820,7 @@
 </file>
 
 <file path=word/numbering.xml><?xml version="1.0" encoding="utf-8"?>
-<w:numbering xmlns:wpc="http://schemas.microsoft.com/office/word/2010/wordprocessingCanvas" xmlns:mo="http://schemas.microsoft.com/office/mac/office/2008/main" xmlns:mc="http://schemas.openxmlformats.org/markup-compatibility/2006" xmlns:mv="urn:schemas-microsoft-com:mac:vml" xmlns:o="urn:schemas-microsoft-com:office:office" xmlns:r="http://schemas.openxmlformats.org/officeDocument/2006/relationships" xmlns:m="http://schemas.openxmlformats.org/officeDocument/2006/math" xmlns:v="urn:schemas-microsoft-com:vml" xmlns:wp14="http://schemas.microsoft.com/office/word/2010/wordprocessingDrawing" xmlns:wp="http://schemas.openxmlformats.org/drawingml/2006/wordprocessingDrawing" xmlns:w10="urn:schemas-microsoft-com:office:word" xmlns:w="http://schemas.openxmlformats.org/wordprocessingml/2006/main" xmlns:w14="http://schemas.microsoft.com/office/word/2010/wordml" xmlns:wpg="http://schemas.microsoft.com/office/word/2010/wordprocessingGroup" xmlns:wpi="http://schemas.microsoft.com/office/word/2010/wordprocessingInk" xmlns:wne="http://schemas.microsoft.com/office/word/2006/wordml" xmlns:wps="http://schemas.microsoft.com/office/word/2010/wordprocessingShape" mc:Ignorable="w14 wp14">
+<w:numbering xmlns:mv="urn:schemas-microsoft-com:mac:vml" xmlns:mo="http://schemas.microsoft.com/office/mac/office/2008/main" xmlns:ve="http://schemas.openxmlformats.org/markup-compatibility/2006" xmlns:o="urn:schemas-microsoft-com:office:office" xmlns:r="http://schemas.openxmlformats.org/officeDocument/2006/relationships" xmlns:m="http://schemas.openxmlformats.org/officeDocument/2006/math" xmlns:v="urn:schemas-microsoft-com:vml" xmlns:w10="urn:schemas-microsoft-com:office:word" xmlns:w="http://schemas.openxmlformats.org/wordprocessingml/2006/main" xmlns:wne="http://schemas.microsoft.com/office/word/2006/wordml" xmlns:wp="http://schemas.openxmlformats.org/drawingml/2006/wordprocessingDrawing">
   <w:abstractNum w:abstractNumId="0">
     <w:nsid w:val="00000001"/>
     <w:multiLevelType w:val="multilevel"/>
@@ -8551,7 +8562,7 @@
 </file>
 
 <file path=word/styles.xml><?xml version="1.0" encoding="utf-8"?>
-<w:styles xmlns:mc="http://schemas.openxmlformats.org/markup-compatibility/2006" xmlns:r="http://schemas.openxmlformats.org/officeDocument/2006/relationships" xmlns:w="http://schemas.openxmlformats.org/wordprocessingml/2006/main" xmlns:w14="http://schemas.microsoft.com/office/word/2010/wordml" mc:Ignorable="w14">
+<w:styles xmlns:r="http://schemas.openxmlformats.org/officeDocument/2006/relationships" xmlns:w="http://schemas.openxmlformats.org/wordprocessingml/2006/main">
   <w:docDefaults>
     <w:rPrDefault>
       <w:rPr>
@@ -8822,14 +8833,14 @@
   </w:style>
   <w:style w:type="character" w:default="1" w:styleId="DefaultParagraphFont">
     <w:name w:val="Default Paragraph Font"/>
-    <w:uiPriority w:val="1"/>
+    <w:semiHidden/>
     <w:unhideWhenUsed/>
   </w:style>
   <w:style w:type="table" w:default="1" w:styleId="TableNormal">
     <w:name w:val="Normal Table"/>
-    <w:uiPriority w:val="99"/>
     <w:semiHidden/>
     <w:unhideWhenUsed/>
+    <w:qFormat/>
     <w:tblPr>
       <w:tblInd w:w="0" w:type="dxa"/>
       <w:tblCellMar>
@@ -8842,7 +8853,6 @@
   </w:style>
   <w:style w:type="numbering" w:default="1" w:styleId="NoList">
     <w:name w:val="No List"/>
-    <w:uiPriority w:val="99"/>
     <w:semiHidden/>
     <w:unhideWhenUsed/>
   </w:style>

</xml_diff>

<commit_message>
blurb about gateway requirement for interoperability
</commit_message>
<xml_diff>
--- a/XSEDE/xsede-uc-fed-interop.docx
+++ b/XSEDE/xsede-uc-fed-interop.docx
@@ -32,11 +32,9 @@
       <w:r>
         <w:t xml:space="preserve"> </w:t>
       </w:r>
-      <w:proofErr w:type="spellStart"/>
       <w:r>
         <w:t>Jannuary</w:t>
       </w:r>
-      <w:proofErr w:type="spellEnd"/>
       <w:r>
         <w:t xml:space="preserve"> </w:t>
       </w:r>
@@ -88,7 +86,7 @@
                     <a:blip r:embed="rId12">
                       <a:extLst>
                         <a:ext uri="{28A0092B-C50C-407E-A947-70E740481C1C}">
-                          <a14:useLocalDpi xmlns:a14="http://schemas.microsoft.com/office/drawing/2010/main" xmlns:pic="http://schemas.openxmlformats.org/drawingml/2006/picture" xmlns:a="http://schemas.openxmlformats.org/drawingml/2006/main" xmlns:wps="http://schemas.microsoft.com/office/word/2010/wordprocessingShape" xmlns:wne="http://schemas.microsoft.com/office/word/2006/wordml" xmlns:wpi="http://schemas.microsoft.com/office/word/2010/wordprocessingInk" xmlns:wpg="http://schemas.microsoft.com/office/word/2010/wordprocessingGroup" xmlns:w14="http://schemas.microsoft.com/office/word/2010/wordml" xmlns:w="http://schemas.openxmlformats.org/wordprocessingml/2006/main" xmlns:w10="urn:schemas-microsoft-com:office:word" xmlns:wp="http://schemas.openxmlformats.org/drawingml/2006/wordprocessingDrawing" xmlns:wp14="http://schemas.microsoft.com/office/word/2010/wordprocessingDrawing" xmlns:v="urn:schemas-microsoft-com:vml" xmlns:m="http://schemas.openxmlformats.org/officeDocument/2006/math" xmlns:r="http://schemas.openxmlformats.org/officeDocument/2006/relationships" xmlns:o="urn:schemas-microsoft-com:office:office" xmlns:mv="urn:schemas-microsoft-com:mac:vml" xmlns:mc="http://schemas.openxmlformats.org/markup-compatibility/2006" xmlns:mo="http://schemas.microsoft.com/office/mac/office/2008/main" xmlns:wpc="http://schemas.microsoft.com/office/word/2010/wordprocessingCanvas" xmlns="" val="0"/>
+                          <a14:useLocalDpi xmlns:ve="http://schemas.openxmlformats.org/markup-compatibility/2006" xmlns:a14="http://schemas.microsoft.com/office/drawing/2010/main" xmlns:pic="http://schemas.openxmlformats.org/drawingml/2006/picture" xmlns:a="http://schemas.openxmlformats.org/drawingml/2006/main" xmlns:wps="http://schemas.microsoft.com/office/word/2010/wordprocessingShape" xmlns:wne="http://schemas.microsoft.com/office/word/2006/wordml" xmlns:wpi="http://schemas.microsoft.com/office/word/2010/wordprocessingInk" xmlns:wpg="http://schemas.microsoft.com/office/word/2010/wordprocessingGroup" xmlns:w14="http://schemas.microsoft.com/office/word/2010/wordml" xmlns:w="http://schemas.openxmlformats.org/wordprocessingml/2006/main" xmlns:w10="urn:schemas-microsoft-com:office:word" xmlns:wp="http://schemas.openxmlformats.org/drawingml/2006/wordprocessingDrawing" xmlns:wp14="http://schemas.microsoft.com/office/word/2010/wordprocessingDrawing" xmlns:v="urn:schemas-microsoft-com:vml" xmlns:m="http://schemas.openxmlformats.org/officeDocument/2006/math" xmlns:r="http://schemas.openxmlformats.org/officeDocument/2006/relationships" xmlns:o="urn:schemas-microsoft-com:office:office" xmlns:mv="urn:schemas-microsoft-com:mac:vml" xmlns:mc="http://schemas.openxmlformats.org/markup-compatibility/2006" xmlns:mo="http://schemas.microsoft.com/office/mac/office/2008/main" xmlns:wpc="http://schemas.microsoft.com/office/word/2010/wordprocessingCanvas" xmlns="" val="0"/>
                         </a:ext>
                       </a:extLst>
                     </a:blip>
@@ -457,19 +455,9 @@
       </w:pPr>
     </w:p>
     <w:p>
-      <w:proofErr w:type="spellStart"/>
-      <w:r>
-        <w:t>Altaf</w:t>
-      </w:r>
-      <w:proofErr w:type="spellEnd"/>
-      <w:r>
-        <w:t xml:space="preserve"> </w:t>
-      </w:r>
-      <w:proofErr w:type="spellStart"/>
-      <w:r>
-        <w:t>Hossain</w:t>
-      </w:r>
-      <w:proofErr w:type="spellEnd"/>
+      <w:r>
+        <w:t>Altaf Hossain</w:t>
+      </w:r>
       <w:r>
         <w:br/>
       </w:r>
@@ -489,19 +477,9 @@
       </w:hyperlink>
     </w:p>
     <w:p>
-      <w:proofErr w:type="spellStart"/>
-      <w:r>
-        <w:t>Shantenu</w:t>
-      </w:r>
-      <w:proofErr w:type="spellEnd"/>
-      <w:r>
-        <w:t xml:space="preserve"> </w:t>
-      </w:r>
-      <w:proofErr w:type="spellStart"/>
-      <w:r>
-        <w:t>Jha</w:t>
-      </w:r>
-      <w:proofErr w:type="spellEnd"/>
+      <w:r>
+        <w:t>Shantenu Jha</w:t>
+      </w:r>
       <w:r>
         <w:t xml:space="preserve"> </w:t>
       </w:r>
@@ -1106,7 +1084,14 @@
                 <w:rFonts w:asciiTheme="minorHAnsi" w:hAnsiTheme="minorHAnsi" w:cstheme="minorHAnsi"/>
                 <w:color w:val="auto"/>
               </w:rPr>
-              <w:t>22/04/2013</w:t>
+              <w:t>01/22</w:t>
+            </w:r>
+            <w:r>
+              <w:rPr>
+                <w:rFonts w:asciiTheme="minorHAnsi" w:hAnsiTheme="minorHAnsi" w:cstheme="minorHAnsi"/>
+                <w:color w:val="auto"/>
+              </w:rPr>
+              <w:t>/2013</w:t>
             </w:r>
           </w:p>
         </w:tc>
@@ -1178,6 +1163,13 @@
                 <w:color w:val="auto"/>
               </w:rPr>
             </w:pPr>
+            <w:r>
+              <w:rPr>
+                <w:rFonts w:asciiTheme="minorHAnsi" w:hAnsiTheme="minorHAnsi" w:cstheme="minorHAnsi"/>
+                <w:color w:val="auto"/>
+              </w:rPr>
+              <w:t xml:space="preserve">Minor update </w:t>
+            </w:r>
           </w:p>
         </w:tc>
         <w:tc>
@@ -1193,6 +1185,13 @@
                 <w:color w:val="auto"/>
               </w:rPr>
             </w:pPr>
+            <w:r>
+              <w:rPr>
+                <w:rFonts w:asciiTheme="minorHAnsi" w:hAnsiTheme="minorHAnsi" w:cstheme="minorHAnsi"/>
+                <w:color w:val="auto"/>
+              </w:rPr>
+              <w:t>0.4</w:t>
+            </w:r>
           </w:p>
         </w:tc>
         <w:tc>
@@ -1208,6 +1207,13 @@
                 <w:color w:val="auto"/>
               </w:rPr>
             </w:pPr>
+            <w:r>
+              <w:rPr>
+                <w:rFonts w:asciiTheme="minorHAnsi" w:hAnsiTheme="minorHAnsi" w:cstheme="minorHAnsi"/>
+                <w:color w:val="auto"/>
+              </w:rPr>
+              <w:t>02/13/13</w:t>
+            </w:r>
           </w:p>
         </w:tc>
         <w:tc>
@@ -1224,6 +1230,13 @@
                 <w:color w:val="auto"/>
               </w:rPr>
             </w:pPr>
+            <w:r>
+              <w:rPr>
+                <w:rFonts w:asciiTheme="minorHAnsi" w:hAnsiTheme="minorHAnsi" w:cstheme="minorHAnsi"/>
+                <w:color w:val="auto"/>
+              </w:rPr>
+              <w:t>Added Gateway</w:t>
+            </w:r>
           </w:p>
         </w:tc>
         <w:tc>
@@ -1239,6 +1252,13 @@
                 <w:color w:val="auto"/>
               </w:rPr>
             </w:pPr>
+            <w:r>
+              <w:rPr>
+                <w:rFonts w:asciiTheme="minorHAnsi" w:hAnsiTheme="minorHAnsi" w:cstheme="minorHAnsi"/>
+                <w:color w:val="auto"/>
+              </w:rPr>
+              <w:t>Jha</w:t>
+            </w:r>
           </w:p>
         </w:tc>
       </w:tr>
@@ -1513,15 +1533,7 @@
               <w:t>, either</w:t>
             </w:r>
             <w:r>
-              <w:t xml:space="preserve"> programmatically or via simple </w:t>
-            </w:r>
-            <w:proofErr w:type="spellStart"/>
-            <w:r>
-              <w:t>cmd</w:t>
-            </w:r>
-            <w:proofErr w:type="spellEnd"/>
-            <w:r>
-              <w:t>-line tools.</w:t>
+              <w:t xml:space="preserve"> programmatically or via simple cmd-line tools.</w:t>
             </w:r>
           </w:p>
         </w:tc>
@@ -1578,27 +1590,7 @@
                 <w:iCs/>
                 <w:color w:val="373737"/>
               </w:rPr>
-              <w:t xml:space="preserve">Distributed Computing Practice for Large-Scale Science &amp; Engineering Applications, </w:t>
-            </w:r>
-            <w:proofErr w:type="spellStart"/>
-            <w:r>
-              <w:rPr>
-                <w:rFonts w:asciiTheme="minorHAnsi" w:hAnsiTheme="minorHAnsi"/>
-                <w:bCs/>
-                <w:iCs/>
-                <w:color w:val="373737"/>
-              </w:rPr>
-              <w:t>Jha</w:t>
-            </w:r>
-            <w:proofErr w:type="spellEnd"/>
-            <w:r>
-              <w:rPr>
-                <w:rFonts w:asciiTheme="minorHAnsi" w:hAnsiTheme="minorHAnsi"/>
-                <w:bCs/>
-                <w:iCs/>
-                <w:color w:val="373737"/>
-              </w:rPr>
-              <w:t xml:space="preserve"> et al, CCPE (in press)</w:t>
+              <w:t>Distributed Computing Practice for Large-Scale Science &amp; Engineering Applications, Jha et al, CCPE (in press)</w:t>
             </w:r>
             <w:r>
               <w:rPr>
@@ -1898,7 +1890,6 @@
             <w:r>
               <w:t xml:space="preserve"> </w:t>
             </w:r>
-            <w:commentRangeStart w:id="2"/>
             <w:r>
               <w:rPr>
                 <w:i/>
@@ -1909,53 +1900,25 @@
               <w:rPr>
                 <w:i/>
               </w:rPr>
-              <w:t>n interoperable Pilot-</w:t>
-            </w:r>
-            <w:commentRangeStart w:id="3"/>
+              <w:t>n interoperable Pilot-Job</w:t>
+            </w:r>
             <w:r>
               <w:rPr>
                 <w:i/>
               </w:rPr>
-              <w:t>Job</w:t>
-            </w:r>
-            <w:commentRangeEnd w:id="3"/>
-            <w:r>
-              <w:rPr>
-                <w:rStyle w:val="CommentReference"/>
-                <w:rFonts w:ascii="Times New Roman" w:eastAsia="Times New Roman" w:hAnsi="Times New Roman" w:cs="Times New Roman"/>
-                <w:bCs w:val="0"/>
-                <w:vanish/>
-                <w:lang w:eastAsia="en-US"/>
-              </w:rPr>
-              <w:commentReference w:id="3"/>
+              <w:t xml:space="preserve"> </w:t>
             </w:r>
             <w:r>
               <w:rPr>
                 <w:i/>
               </w:rPr>
-              <w:t xml:space="preserve"> </w:t>
+              <w:t>that would support multiple usage modes (high-throughput, high-performance as well as mixed-mode multi-component simulations)</w:t>
             </w:r>
             <w:r>
               <w:rPr>
                 <w:i/>
               </w:rPr>
-              <w:t>that would support multiple usage modes (high-throughput, high-performance as well as mixed-mode multi-component simulations)</w:t>
-            </w:r>
-            <w:r>
-              <w:rPr>
-                <w:i/>
-              </w:rPr>
               <w:t xml:space="preserve"> would be very useful.</w:t>
-            </w:r>
-            <w:commentRangeEnd w:id="2"/>
-            <w:r>
-              <w:rPr>
-                <w:rStyle w:val="CommentReference"/>
-                <w:rFonts w:ascii="Times New Roman" w:eastAsia="Times New Roman" w:hAnsi="Times New Roman" w:cs="Times New Roman"/>
-                <w:bCs w:val="0"/>
-                <w:lang w:eastAsia="en-US"/>
-              </w:rPr>
-              <w:commentReference w:id="2"/>
             </w:r>
           </w:p>
         </w:tc>
@@ -2023,15 +1986,7 @@
               <w:t xml:space="preserve">e the number of tasks completed. </w:t>
             </w:r>
             <w:r>
-              <w:t xml:space="preserve">For example, there are many users with </w:t>
-            </w:r>
-            <w:proofErr w:type="gramStart"/>
-            <w:r>
-              <w:t>O(</w:t>
-            </w:r>
-            <w:proofErr w:type="gramEnd"/>
-            <w:r>
-              <w:t>1000) tasks, each produc</w:t>
+              <w:t>For example, there are many users with O(1000) tasks, each produc</w:t>
             </w:r>
             <w:r>
               <w:t>ing</w:t>
@@ -2166,7 +2121,7 @@
       </w:r>
     </w:p>
     <w:p>
-      <w:bookmarkStart w:id="4" w:name="_Toc336520308"/>
+      <w:bookmarkStart w:id="2" w:name="_Toc336520308"/>
       <w:r>
         <w:rPr>
           <w:b/>
@@ -2174,15 +2129,7 @@
         <w:t>Federation:</w:t>
       </w:r>
       <w:r>
-        <w:t xml:space="preserve"> </w:t>
-      </w:r>
-      <w:proofErr w:type="gramStart"/>
-      <w:r>
-        <w:t>The  aggregation</w:t>
-      </w:r>
-      <w:proofErr w:type="gramEnd"/>
-      <w:r>
-        <w:t xml:space="preserve"> of resources via common policies in allocation, accounting, authentication and identity management. Resources within a given “domain” are generally considered federated.  Resources between different domains are federated using different models.</w:t>
+        <w:t xml:space="preserve"> The  aggregation of resources via common policies in allocation, accounting, authentication and identity management. Resources within a given “domain” are generally considered federated.  Resources between different domains are federated using different models.</w:t>
       </w:r>
     </w:p>
     <w:p>
@@ -2213,15 +2160,7 @@
     </w:p>
     <w:p>
       <w:r>
-        <w:t xml:space="preserve">It is possible to have </w:t>
-      </w:r>
-      <w:proofErr w:type="gramStart"/>
-      <w:r>
-        <w:t>Federated</w:t>
-      </w:r>
-      <w:proofErr w:type="gramEnd"/>
-      <w:r>
-        <w:t xml:space="preserve"> resources that are not interoperable, but all interoperable resources are federated – at some level.</w:t>
+        <w:t>It is possible to have Federated resources that are not interoperable, but all interoperable resources are federated – at some level.</w:t>
       </w:r>
       <w:r>
         <w:t xml:space="preserve"> </w:t>
@@ -2258,7 +2197,7 @@
       <w:r>
         <w:t>Use Cases</w:t>
       </w:r>
-      <w:bookmarkEnd w:id="4"/>
+      <w:bookmarkEnd w:id="2"/>
     </w:p>
     <w:p>
       <w:r>
@@ -2288,7 +2227,7 @@
                     </pic:cNvPicPr>
                   </pic:nvPicPr>
                   <pic:blipFill>
-                    <a:blip r:embed="rId18"/>
+                    <a:blip r:embed="rId17"/>
                     <a:srcRect/>
                     <a:stretch>
                       <a:fillRect/>
@@ -2322,15 +2261,7 @@
         <w:t>AS IS: Currently the user is unable to use multiple resource</w:t>
       </w:r>
       <w:r>
-        <w:t xml:space="preserve">s on XSEDE in </w:t>
-      </w:r>
-      <w:proofErr w:type="gramStart"/>
-      <w:r>
-        <w:t>an</w:t>
-      </w:r>
-      <w:proofErr w:type="gramEnd"/>
-      <w:r>
-        <w:t xml:space="preserve"> uniform fashion. Where multiple resources are used, different access</w:t>
+        <w:t>s on XSEDE in an uniform fashion. Where multiple resources are used, different access</w:t>
       </w:r>
       <w:r>
         <w:t xml:space="preserve"> modes/mechanisms are employed or significant effort/laborious pre-arrangement is required. </w:t>
@@ -2353,8 +2284,8 @@
       <w:r>
         <w:t xml:space="preserve">nor is the user </w:t>
       </w:r>
-      <w:bookmarkStart w:id="5" w:name="_GoBack"/>
-      <w:bookmarkEnd w:id="5"/>
+      <w:bookmarkStart w:id="3" w:name="_GoBack"/>
+      <w:bookmarkEnd w:id="3"/>
       <w:r>
         <w:t>able to execute on XSEDE resources in c</w:t>
       </w:r>
@@ -2391,7 +2322,7 @@
                     </pic:cNvPicPr>
                   </pic:nvPicPr>
                   <pic:blipFill>
-                    <a:blip r:embed="rId19"/>
+                    <a:blip r:embed="rId18"/>
                     <a:srcRect/>
                     <a:stretch>
                       <a:fillRect/>
@@ -2428,26 +2359,13 @@
         <w:t xml:space="preserve">should be able to execute </w:t>
       </w:r>
       <w:r>
-        <w:t xml:space="preserve">tasks </w:t>
-      </w:r>
-      <w:proofErr w:type="spellStart"/>
-      <w:r>
-        <w:t>interoperably</w:t>
-      </w:r>
-      <w:proofErr w:type="spellEnd"/>
-      <w:r>
-        <w:t xml:space="preserve"> across different </w:t>
+        <w:t xml:space="preserve">tasks interoperably across different </w:t>
       </w:r>
       <w:r>
         <w:t xml:space="preserve">XSEDE </w:t>
       </w:r>
-      <w:proofErr w:type="gramStart"/>
-      <w:r>
-        <w:t>resources which</w:t>
-      </w:r>
-      <w:proofErr w:type="gramEnd"/>
-      <w:r>
-        <w:t xml:space="preserve"> support differ</w:t>
+      <w:r>
+        <w:t>resources which support differ</w:t>
       </w:r>
       <w:r>
         <w:t>ent resource utilization models, as well as be able to utilize XSEDE resources in conjunction with OSG/EGI etc, without laborious manual pre-arrangement.</w:t>
@@ -2482,29 +2400,13 @@
     </w:p>
     <w:p>
       <w:r>
-        <w:t>1. Data-Intensive (Bioinformatics) Workflows: (</w:t>
-      </w:r>
-      <w:proofErr w:type="spellStart"/>
-      <w:r>
-        <w:t>e.g</w:t>
-      </w:r>
-      <w:proofErr w:type="spellEnd"/>
-      <w:r>
-        <w:t>, BWA, Bowtie, BFAST): There are an increasingly large number of data-intensive application workflows (our e</w:t>
+        <w:t>1. Data-Intensive (Bioinformatics) Workflows: (e.g, BWA, Bowtie, BFAST): There are an increasingly large number of data-intensive application workflows (our e</w:t>
       </w:r>
       <w:r>
         <w:t>xperience is coincidentally focu</w:t>
       </w:r>
       <w:r>
-        <w:t>sed around bioinformatics/next-generation sequencing based applications</w:t>
-      </w:r>
-      <w:proofErr w:type="gramStart"/>
-      <w:r>
-        <w:t>), that</w:t>
-      </w:r>
-      <w:proofErr w:type="gramEnd"/>
-      <w:r>
-        <w:t xml:space="preserve"> require distribution due to a plethora of reasons. Some are due to the fac</w:t>
+        <w:t>sed around bioinformatics/next-generation sequencing based applications), that require distribution due to a plethora of reasons. Some are due to the fac</w:t>
       </w:r>
       <w:r>
         <w:t>t that the data is fundamentall</w:t>
@@ -2519,18 +2421,10 @@
         <w:t xml:space="preserve">ation is not only a performance enhancer, but important. In other cases, distribution is important because localizing all the data-intensive </w:t>
       </w:r>
       <w:r>
-        <w:t xml:space="preserve">computing onto </w:t>
-      </w:r>
-      <w:proofErr w:type="gramStart"/>
-      <w:r>
-        <w:t xml:space="preserve">one </w:t>
-      </w:r>
-      <w:r>
-        <w:t>machine</w:t>
-      </w:r>
-      <w:proofErr w:type="gramEnd"/>
-      <w:r>
-        <w:t xml:space="preserve"> results in I/O sub-system saturation.</w:t>
+        <w:t xml:space="preserve">computing onto one </w:t>
+      </w:r>
+      <w:r>
+        <w:t>machine results in I/O sub-system saturation.</w:t>
       </w:r>
     </w:p>
     <w:p/>
@@ -2545,29 +2439,13 @@
         <w:t xml:space="preserve"> </w:t>
       </w:r>
       <w:r>
-        <w:t>data-intensive workflows using advances in data-</w:t>
-      </w:r>
-      <w:proofErr w:type="spellStart"/>
-      <w:r>
-        <w:t>cyberinfrastructure</w:t>
-      </w:r>
-      <w:proofErr w:type="spellEnd"/>
-      <w:r>
-        <w:t>,</w:t>
+        <w:t>data-intensive workflows using advances in data-cyberinfrastructure,</w:t>
       </w:r>
       <w:r>
         <w:t xml:space="preserve"> </w:t>
       </w:r>
       <w:r>
-        <w:t xml:space="preserve">such as </w:t>
-      </w:r>
-      <w:proofErr w:type="spellStart"/>
-      <w:r>
-        <w:t>iRODS</w:t>
-      </w:r>
-      <w:proofErr w:type="spellEnd"/>
-      <w:r>
-        <w:t xml:space="preserve">, GFFS and SRM are required for flexible, dynamic and scalable execution. </w:t>
+        <w:t xml:space="preserve">such as iRODS, GFFS and SRM are required for flexible, dynamic and scalable execution. </w:t>
       </w:r>
       <w:r>
         <w:t xml:space="preserve">However, </w:t>
@@ -2581,23 +2459,7 @@
     </w:p>
     <w:p>
       <w:r>
-        <w:t xml:space="preserve">2. High Performance High Throughput (HPHT): (Current XSEDE XRAC PIs: Bishop, Levy, </w:t>
-      </w:r>
-      <w:proofErr w:type="spellStart"/>
-      <w:r>
-        <w:t>Coveney</w:t>
-      </w:r>
-      <w:proofErr w:type="spellEnd"/>
-      <w:r>
-        <w:t xml:space="preserve">). There are many molecular simulations that require multiple instances of the same </w:t>
-      </w:r>
-      <w:proofErr w:type="gramStart"/>
-      <w:r>
-        <w:t>kernel,</w:t>
-      </w:r>
-      <w:proofErr w:type="gramEnd"/>
-      <w:r>
-        <w:t xml:space="preserve"> either to implement algorithms that provide enhanced sampling or better statistics. Most examples involve zero coupling between the kernels (other than possible data dependencies), but some have weak dependencies between the kernels at runtime.  </w:t>
+        <w:t xml:space="preserve">2. High Performance High Throughput (HPHT): (Current XSEDE XRAC PIs: Bishop, Levy, Coveney). There are many molecular simulations that require multiple instances of the same kernel, either to implement algorithms that provide enhanced sampling or better statistics. Most examples involve zero coupling between the kernels (other than possible data dependencies), but some have weak dependencies between the kernels at runtime.  </w:t>
       </w:r>
       <w:r>
         <w:t>M</w:t>
@@ -2610,6 +2472,32 @@
       </w:r>
       <w:r>
         <w:t>increasingly important mode.</w:t>
+      </w:r>
+    </w:p>
+    <w:p>
+      <w:r>
+        <w:t xml:space="preserve">3. Gateway Interoperation: There are multiple gateway projects that </w:t>
+      </w:r>
+      <w:r>
+        <w:t>need/want to submit tasks&amp; jobs to multiple heterogeneous resources</w:t>
+      </w:r>
+      <w:r>
+        <w:t xml:space="preserve">, including across </w:t>
+      </w:r>
+      <w:r>
+        <w:t xml:space="preserve">more than one infrastructure, </w:t>
+      </w:r>
+      <w:r>
+        <w:t>such as OSG and XSEDE.  Th</w:t>
+      </w:r>
+      <w:r>
+        <w:t xml:space="preserve">e capability to support this requirement is required by many </w:t>
+      </w:r>
+      <w:r>
+        <w:t>Gateways</w:t>
+      </w:r>
+      <w:r>
+        <w:t>, and a  common and flexible approach to support this is required.</w:t>
       </w:r>
     </w:p>
     <w:p/>
@@ -2623,43 +2511,6 @@
     </w:sectPr>
   </w:body>
 </w:document>
-</file>
-
-<file path=word/comments.xml><?xml version="1.0" encoding="utf-8"?>
-<w:comments xmlns:mv="urn:schemas-microsoft-com:mac:vml" xmlns:mo="http://schemas.microsoft.com/office/mac/office/2008/main" xmlns:ve="http://schemas.openxmlformats.org/markup-compatibility/2006" xmlns:o="urn:schemas-microsoft-com:office:office" xmlns:r="http://schemas.openxmlformats.org/officeDocument/2006/relationships" xmlns:m="http://schemas.openxmlformats.org/officeDocument/2006/math" xmlns:v="urn:schemas-microsoft-com:vml" xmlns:w10="urn:schemas-microsoft-com:office:word" xmlns:w="http://schemas.openxmlformats.org/wordprocessingml/2006/main" xmlns:wne="http://schemas.microsoft.com/office/word/2006/wordml" xmlns:wp="http://schemas.openxmlformats.org/drawingml/2006/wordprocessingDrawing">
-  <w:comment w:id="3" w:author="Shantenu Jha" w:date="2013-01-24T07:52:00Z" w:initials="SJ">
-    <w:p>
-      <w:pPr>
-        <w:pStyle w:val="CommentText"/>
-      </w:pPr>
-      <w:r>
-        <w:rPr>
-          <w:rStyle w:val="CommentReference"/>
-        </w:rPr>
-        <w:annotationRef/>
-      </w:r>
-      <w:r>
-        <w:t>But worthwhile highlighting IMHO?</w:t>
-      </w:r>
-    </w:p>
-  </w:comment>
-  <w:comment w:id="2" w:author="Ole  Weidner" w:date="2013-01-22T18:08:00Z" w:initials="OW">
-    <w:p>
-      <w:pPr>
-        <w:pStyle w:val="CommentText"/>
-      </w:pPr>
-      <w:r>
-        <w:rPr>
-          <w:rStyle w:val="CommentReference"/>
-        </w:rPr>
-        <w:annotationRef/>
-      </w:r>
-      <w:r>
-        <w:t xml:space="preserve">This is not exactly a ‘variation’ but an implementation detail. Remove? </w:t>
-      </w:r>
-    </w:p>
-  </w:comment>
-</w:comments>
 </file>
 
 <file path=word/endnotes.xml><?xml version="1.0" encoding="utf-8"?>

</xml_diff>